<commit_message>
report and back to top edited
</commit_message>
<xml_diff>
--- a/Web Tasarım Proje Raporu.docx
+++ b/Web Tasarım Proje Raporu.docx
@@ -1,6 +1,6 @@
 
 <file path=word/document.xml><?xml version="1.0" encoding="utf-8"?>
-<w:document xmlns:wpc="http://schemas.microsoft.com/office/word/2010/wordprocessingCanvas" xmlns:cx="http://schemas.microsoft.com/office/drawing/2014/chartex" xmlns:cx1="http://schemas.microsoft.com/office/drawing/2015/9/8/chartex" xmlns:cx2="http://schemas.microsoft.com/office/drawing/2015/10/21/chartex" xmlns:cx3="http://schemas.microsoft.com/office/drawing/2016/5/9/chartex" xmlns:cx4="http://schemas.microsoft.com/office/drawing/2016/5/10/chartex" xmlns:cx5="http://schemas.microsoft.com/office/drawing/2016/5/11/chartex" xmlns:cx6="http://schemas.microsoft.com/office/drawing/2016/5/12/chartex" xmlns:cx7="http://schemas.microsoft.com/office/drawing/2016/5/13/chartex" xmlns:cx8="http://schemas.microsoft.com/office/drawing/2016/5/14/chartex" xmlns:mc="http://schemas.openxmlformats.org/markup-compatibility/2006" xmlns:aink="http://schemas.microsoft.com/office/drawing/2016/ink" xmlns:am3d="http://schemas.microsoft.com/office/drawing/2017/model3d" xmlns:o="urn:schemas-microsoft-com:office:office" xmlns:r="http://schemas.openxmlformats.org/officeDocument/2006/relationships" xmlns:m="http://schemas.openxmlformats.org/officeDocument/2006/math" xmlns:v="urn:schemas-microsoft-com:vml" xmlns:wp14="http://schemas.microsoft.com/office/word/2010/wordprocessingDrawing" xmlns:wp="http://schemas.openxmlformats.org/drawingml/2006/wordprocessingDrawing" xmlns:w10="urn:schemas-microsoft-com:office:word" xmlns:w="http://schemas.openxmlformats.org/wordprocessingml/2006/main" xmlns:w14="http://schemas.microsoft.com/office/word/2010/wordml" xmlns:w15="http://schemas.microsoft.com/office/word/2012/wordml" xmlns:w16cid="http://schemas.microsoft.com/office/word/2016/wordml/cid" xmlns:w16se="http://schemas.microsoft.com/office/word/2015/wordml/symex" xmlns:wpg="http://schemas.microsoft.com/office/word/2010/wordprocessingGroup" xmlns:wpi="http://schemas.microsoft.com/office/word/2010/wordprocessingInk" xmlns:wne="http://schemas.microsoft.com/office/word/2006/wordml" xmlns:wps="http://schemas.microsoft.com/office/word/2010/wordprocessingShape" mc:Ignorable="w14 w15 w16se w16cid wp14">
+<w:document xmlns:wpc="http://schemas.microsoft.com/office/word/2010/wordprocessingCanvas" xmlns:cx="http://schemas.microsoft.com/office/drawing/2014/chartex" xmlns:cx1="http://schemas.microsoft.com/office/drawing/2015/9/8/chartex" xmlns:cx2="http://schemas.microsoft.com/office/drawing/2015/10/21/chartex" xmlns:cx3="http://schemas.microsoft.com/office/drawing/2016/5/9/chartex" xmlns:cx4="http://schemas.microsoft.com/office/drawing/2016/5/10/chartex" xmlns:cx5="http://schemas.microsoft.com/office/drawing/2016/5/11/chartex" xmlns:cx6="http://schemas.microsoft.com/office/drawing/2016/5/12/chartex" xmlns:cx7="http://schemas.microsoft.com/office/drawing/2016/5/13/chartex" xmlns:cx8="http://schemas.microsoft.com/office/drawing/2016/5/14/chartex" xmlns:mc="http://schemas.openxmlformats.org/markup-compatibility/2006" xmlns:aink="http://schemas.microsoft.com/office/drawing/2016/ink" xmlns:am3d="http://schemas.microsoft.com/office/drawing/2017/model3d" xmlns:o="urn:schemas-microsoft-com:office:office" xmlns:r="http://schemas.openxmlformats.org/officeDocument/2006/relationships" xmlns:m="http://schemas.openxmlformats.org/officeDocument/2006/math" xmlns:v="urn:schemas-microsoft-com:vml" xmlns:wp14="http://schemas.microsoft.com/office/word/2010/wordprocessingDrawing" xmlns:wp="http://schemas.openxmlformats.org/drawingml/2006/wordprocessingDrawing" xmlns:w10="urn:schemas-microsoft-com:office:word" xmlns:w="http://schemas.openxmlformats.org/wordprocessingml/2006/main" xmlns:w14="http://schemas.microsoft.com/office/word/2010/wordml" xmlns:w15="http://schemas.microsoft.com/office/word/2012/wordml" xmlns:w16cex="http://schemas.microsoft.com/office/word/2018/wordml/cex" xmlns:w16cid="http://schemas.microsoft.com/office/word/2016/wordml/cid" xmlns:w16="http://schemas.microsoft.com/office/word/2018/wordml" xmlns:w16se="http://schemas.microsoft.com/office/word/2015/wordml/symex" xmlns:wpg="http://schemas.microsoft.com/office/word/2010/wordprocessingGroup" xmlns:wpi="http://schemas.microsoft.com/office/word/2010/wordprocessingInk" xmlns:wne="http://schemas.microsoft.com/office/word/2006/wordml" xmlns:wps="http://schemas.microsoft.com/office/word/2010/wordprocessingShape" mc:Ignorable="w14 w15 w16se w16cid w16 w16cex wp14">
   <w:body>
     <w:p>
       <w:pPr>
@@ -947,6 +947,15 @@
           <w:szCs w:val="24"/>
         </w:rPr>
         <w:br/>
+        <w:t xml:space="preserve">  3.4. ADMİN PANEL……………………………………………...……...…………….5</w:t>
+      </w:r>
+      <w:r>
+        <w:rPr>
+          <w:rFonts w:ascii="Times New Roman" w:hAnsi="Times New Roman"/>
+          <w:sz w:val="24"/>
+          <w:szCs w:val="24"/>
+        </w:rPr>
+        <w:br/>
       </w:r>
       <w:r>
         <w:rPr>
@@ -970,7 +979,15 @@
           <w:sz w:val="24"/>
           <w:szCs w:val="24"/>
         </w:rPr>
-        <w:t>...6</w:t>
+        <w:t>...</w:t>
+      </w:r>
+      <w:r>
+        <w:rPr>
+          <w:rFonts w:ascii="Times New Roman" w:hAnsi="Times New Roman"/>
+          <w:sz w:val="24"/>
+          <w:szCs w:val="24"/>
+        </w:rPr>
+        <w:t>6</w:t>
       </w:r>
       <w:r>
         <w:rPr>
@@ -986,7 +1003,7 @@
           <w:sz w:val="24"/>
           <w:szCs w:val="24"/>
         </w:rPr>
-        <w:t>6</w:t>
+        <w:t>5</w:t>
       </w:r>
       <w:r>
         <w:rPr>
@@ -1010,7 +1027,48 @@
           <w:sz w:val="24"/>
           <w:szCs w:val="24"/>
         </w:rPr>
-        <w:t>……………………………………………………………...…</w:t>
+        <w:t>……………………………………………………………</w:t>
+      </w:r>
+      <w:r>
+        <w:rPr>
+          <w:rFonts w:ascii="Times New Roman" w:hAnsi="Times New Roman"/>
+          <w:sz w:val="24"/>
+          <w:szCs w:val="24"/>
+        </w:rPr>
+        <w:t>……7</w:t>
+      </w:r>
+      <w:r>
+        <w:rPr>
+          <w:rFonts w:ascii="Times New Roman" w:hAnsi="Times New Roman"/>
+          <w:sz w:val="24"/>
+          <w:szCs w:val="24"/>
+        </w:rPr>
+        <w:br/>
+        <w:t>6. VERİ TABANI DİYAGRAMI……………………………………………………</w:t>
+      </w:r>
+      <w:r>
+        <w:rPr>
+          <w:rFonts w:ascii="Times New Roman" w:hAnsi="Times New Roman"/>
+          <w:sz w:val="24"/>
+          <w:szCs w:val="24"/>
+        </w:rPr>
+        <w:t>.</w:t>
+      </w:r>
+      <w:r>
+        <w:rPr>
+          <w:rFonts w:ascii="Times New Roman" w:hAnsi="Times New Roman"/>
+          <w:sz w:val="24"/>
+          <w:szCs w:val="24"/>
+        </w:rPr>
+        <w:t>…..7</w:t>
+      </w:r>
+      <w:r>
+        <w:rPr>
+          <w:rFonts w:ascii="Times New Roman" w:hAnsi="Times New Roman"/>
+          <w:sz w:val="24"/>
+          <w:szCs w:val="24"/>
+        </w:rPr>
+        <w:br/>
       </w:r>
       <w:r>
         <w:rPr>
@@ -1026,156 +1084,163 @@
           <w:sz w:val="24"/>
           <w:szCs w:val="24"/>
         </w:rPr>
+        <w:t xml:space="preserve">. </w:t>
+      </w:r>
+      <w:r>
+        <w:rPr>
+          <w:rFonts w:ascii="Times New Roman" w:hAnsi="Times New Roman"/>
+          <w:sz w:val="24"/>
+          <w:szCs w:val="24"/>
+        </w:rPr>
+        <w:t>GENEL YAPI</w:t>
+      </w:r>
+      <w:r>
+        <w:rPr>
+          <w:rFonts w:ascii="Times New Roman" w:hAnsi="Times New Roman"/>
+          <w:sz w:val="24"/>
+          <w:szCs w:val="24"/>
+        </w:rPr>
+        <w:t>......…………………………………………………………………</w:t>
+      </w:r>
+      <w:r>
+        <w:rPr>
+          <w:rFonts w:ascii="Times New Roman" w:hAnsi="Times New Roman"/>
+          <w:sz w:val="24"/>
+          <w:szCs w:val="24"/>
+        </w:rPr>
+        <w:t>.</w:t>
+      </w:r>
+      <w:r>
+        <w:rPr>
+          <w:rFonts w:ascii="Times New Roman" w:hAnsi="Times New Roman"/>
+          <w:sz w:val="24"/>
+          <w:szCs w:val="24"/>
+        </w:rPr>
+        <w:t>...</w:t>
+      </w:r>
+      <w:r>
+        <w:rPr>
+          <w:rFonts w:ascii="Times New Roman" w:hAnsi="Times New Roman"/>
+          <w:sz w:val="24"/>
+          <w:szCs w:val="24"/>
+        </w:rPr>
+        <w:t>..</w:t>
+      </w:r>
+      <w:r>
+        <w:rPr>
+          <w:rFonts w:ascii="Times New Roman" w:hAnsi="Times New Roman"/>
+          <w:sz w:val="24"/>
+          <w:szCs w:val="24"/>
+        </w:rPr>
+        <w:t>.8</w:t>
+      </w:r>
+      <w:r>
+        <w:rPr>
+          <w:rFonts w:ascii="Times New Roman" w:hAnsi="Times New Roman"/>
+          <w:sz w:val="24"/>
+          <w:szCs w:val="24"/>
+        </w:rPr>
         <w:br/>
-      </w:r>
-      <w:r>
-        <w:rPr>
-          <w:rFonts w:ascii="Times New Roman" w:hAnsi="Times New Roman"/>
-          <w:sz w:val="24"/>
-          <w:szCs w:val="24"/>
-        </w:rPr>
-        <w:t>7</w:t>
-      </w:r>
-      <w:r>
-        <w:rPr>
-          <w:rFonts w:ascii="Times New Roman" w:hAnsi="Times New Roman"/>
-          <w:sz w:val="24"/>
-          <w:szCs w:val="24"/>
-        </w:rPr>
-        <w:t xml:space="preserve">. </w:t>
-      </w:r>
-      <w:r>
-        <w:rPr>
-          <w:rFonts w:ascii="Times New Roman" w:hAnsi="Times New Roman"/>
-          <w:sz w:val="24"/>
-          <w:szCs w:val="24"/>
-        </w:rPr>
-        <w:t>GENEL YAPI</w:t>
-      </w:r>
-      <w:r>
-        <w:rPr>
-          <w:rFonts w:ascii="Times New Roman" w:hAnsi="Times New Roman"/>
-          <w:sz w:val="24"/>
-          <w:szCs w:val="24"/>
-        </w:rPr>
-        <w:t>......…………………………………………………………………...</w:t>
-      </w:r>
-      <w:r>
-        <w:rPr>
-          <w:rFonts w:ascii="Times New Roman" w:hAnsi="Times New Roman"/>
-          <w:sz w:val="24"/>
-          <w:szCs w:val="24"/>
-        </w:rPr>
-        <w:t>...</w:t>
-      </w:r>
-      <w:r>
-        <w:rPr>
-          <w:rFonts w:ascii="Times New Roman" w:hAnsi="Times New Roman"/>
-          <w:sz w:val="24"/>
-          <w:szCs w:val="24"/>
-        </w:rPr>
-        <w:t>8</w:t>
-      </w:r>
-      <w:r>
-        <w:rPr>
-          <w:rFonts w:ascii="Times New Roman" w:hAnsi="Times New Roman"/>
-          <w:sz w:val="24"/>
-          <w:szCs w:val="24"/>
-        </w:rPr>
-        <w:br/>
-        <w:t>KAYNAKÇA…......…………………………………………………………………...…9</w:t>
-      </w:r>
-    </w:p>
-    <w:p>
-      <w:pPr>
-        <w:jc w:val="both"/>
-        <w:rPr>
-          <w:rFonts w:ascii="Times New Roman" w:hAnsi="Times New Roman"/>
-          <w:sz w:val="24"/>
-          <w:szCs w:val="24"/>
-        </w:rPr>
-      </w:pPr>
-    </w:p>
-    <w:p>
-      <w:pPr>
-        <w:jc w:val="both"/>
-        <w:rPr>
-          <w:rFonts w:ascii="Times New Roman" w:hAnsi="Times New Roman"/>
-          <w:sz w:val="24"/>
-          <w:szCs w:val="24"/>
-        </w:rPr>
-      </w:pPr>
-    </w:p>
-    <w:p>
-      <w:pPr>
-        <w:jc w:val="both"/>
-        <w:rPr>
-          <w:rFonts w:ascii="Times New Roman" w:hAnsi="Times New Roman"/>
-          <w:sz w:val="24"/>
-          <w:szCs w:val="24"/>
-        </w:rPr>
-      </w:pPr>
-    </w:p>
-    <w:p>
-      <w:pPr>
-        <w:jc w:val="both"/>
-        <w:rPr>
-          <w:rFonts w:ascii="Times New Roman" w:hAnsi="Times New Roman"/>
-          <w:sz w:val="24"/>
-          <w:szCs w:val="24"/>
-        </w:rPr>
-      </w:pPr>
-    </w:p>
-    <w:p>
-      <w:pPr>
-        <w:jc w:val="both"/>
-        <w:rPr>
-          <w:rFonts w:ascii="Times New Roman" w:hAnsi="Times New Roman"/>
-          <w:sz w:val="24"/>
-          <w:szCs w:val="24"/>
-        </w:rPr>
-      </w:pPr>
-    </w:p>
-    <w:p>
-      <w:pPr>
-        <w:jc w:val="both"/>
-        <w:rPr>
-          <w:rFonts w:ascii="Times New Roman" w:hAnsi="Times New Roman"/>
-          <w:sz w:val="24"/>
-          <w:szCs w:val="24"/>
-        </w:rPr>
-      </w:pPr>
-    </w:p>
-    <w:p>
-      <w:pPr>
-        <w:jc w:val="both"/>
-        <w:rPr>
-          <w:rFonts w:ascii="Times New Roman" w:hAnsi="Times New Roman"/>
-          <w:sz w:val="24"/>
-          <w:szCs w:val="24"/>
-        </w:rPr>
-      </w:pPr>
-    </w:p>
-    <w:p>
-      <w:pPr>
-        <w:jc w:val="both"/>
-        <w:rPr>
-          <w:rFonts w:ascii="Times New Roman" w:hAnsi="Times New Roman"/>
-          <w:b/>
-          <w:bCs/>
-          <w:sz w:val="28"/>
-          <w:szCs w:val="28"/>
-        </w:rPr>
-      </w:pPr>
-      <w:r>
-        <w:rPr>
-          <w:rFonts w:ascii="Times New Roman" w:hAnsi="Times New Roman"/>
-          <w:b/>
-          <w:bCs/>
-          <w:sz w:val="28"/>
-          <w:szCs w:val="28"/>
-        </w:rPr>
-        <w:lastRenderedPageBreak/>
+        <w:t>KAYNAKÇA…......…………………………………………………………………...</w:t>
+      </w:r>
+      <w:r>
+        <w:rPr>
+          <w:rFonts w:ascii="Times New Roman" w:hAnsi="Times New Roman"/>
+          <w:sz w:val="24"/>
+          <w:szCs w:val="24"/>
+        </w:rPr>
+        <w:t>....9</w:t>
+      </w:r>
+    </w:p>
+    <w:p>
+      <w:pPr>
+        <w:jc w:val="both"/>
+        <w:rPr>
+          <w:rFonts w:ascii="Times New Roman" w:hAnsi="Times New Roman"/>
+          <w:sz w:val="24"/>
+          <w:szCs w:val="24"/>
+        </w:rPr>
+      </w:pPr>
+    </w:p>
+    <w:p>
+      <w:pPr>
+        <w:jc w:val="both"/>
+        <w:rPr>
+          <w:rFonts w:ascii="Times New Roman" w:hAnsi="Times New Roman"/>
+          <w:sz w:val="24"/>
+          <w:szCs w:val="24"/>
+        </w:rPr>
+      </w:pPr>
+    </w:p>
+    <w:p>
+      <w:pPr>
+        <w:jc w:val="both"/>
+        <w:rPr>
+          <w:rFonts w:ascii="Times New Roman" w:hAnsi="Times New Roman"/>
+          <w:sz w:val="24"/>
+          <w:szCs w:val="24"/>
+        </w:rPr>
+      </w:pPr>
+    </w:p>
+    <w:p>
+      <w:pPr>
+        <w:jc w:val="both"/>
+        <w:rPr>
+          <w:rFonts w:ascii="Times New Roman" w:hAnsi="Times New Roman"/>
+          <w:sz w:val="24"/>
+          <w:szCs w:val="24"/>
+        </w:rPr>
+      </w:pPr>
+    </w:p>
+    <w:p>
+      <w:pPr>
+        <w:jc w:val="both"/>
+        <w:rPr>
+          <w:rFonts w:ascii="Times New Roman" w:hAnsi="Times New Roman"/>
+          <w:sz w:val="24"/>
+          <w:szCs w:val="24"/>
+        </w:rPr>
+      </w:pPr>
+    </w:p>
+    <w:p>
+      <w:pPr>
+        <w:jc w:val="both"/>
+        <w:rPr>
+          <w:rFonts w:ascii="Times New Roman" w:hAnsi="Times New Roman"/>
+          <w:sz w:val="24"/>
+          <w:szCs w:val="24"/>
+        </w:rPr>
+      </w:pPr>
+    </w:p>
+    <w:p>
+      <w:pPr>
+        <w:jc w:val="both"/>
+        <w:rPr>
+          <w:rFonts w:ascii="Times New Roman" w:hAnsi="Times New Roman"/>
+          <w:sz w:val="24"/>
+          <w:szCs w:val="24"/>
+        </w:rPr>
+      </w:pPr>
+    </w:p>
+    <w:p>
+      <w:pPr>
+        <w:jc w:val="both"/>
+        <w:rPr>
+          <w:rFonts w:ascii="Times New Roman" w:hAnsi="Times New Roman"/>
+          <w:b/>
+          <w:bCs/>
+          <w:sz w:val="28"/>
+          <w:szCs w:val="28"/>
+        </w:rPr>
+      </w:pPr>
+      <w:r>
+        <w:rPr>
+          <w:rFonts w:ascii="Times New Roman" w:hAnsi="Times New Roman"/>
+          <w:b/>
+          <w:bCs/>
+          <w:sz w:val="28"/>
+          <w:szCs w:val="28"/>
+        </w:rPr>
         <w:t>ÖZET</w:t>
       </w:r>
     </w:p>
@@ -2460,23 +2525,55 @@
           <w:sz w:val="24"/>
           <w:szCs w:val="24"/>
         </w:rPr>
-        <w:t xml:space="preserve">Web sitesini tasarlarken HTML, JS ve CSS dilleri kullanılır. Bu tasarım sonucunda aslında statik web sitesine </w:t>
-      </w:r>
-      <w:r>
-        <w:rPr>
-          <w:rFonts w:ascii="Times New Roman" w:hAnsi="Times New Roman"/>
-          <w:sz w:val="24"/>
-          <w:szCs w:val="24"/>
-        </w:rPr>
-        <w:t>tasarlanır</w:t>
-      </w:r>
-      <w:r>
-        <w:rPr>
-          <w:rFonts w:ascii="Times New Roman" w:hAnsi="Times New Roman"/>
-          <w:sz w:val="24"/>
-          <w:szCs w:val="24"/>
-        </w:rPr>
-        <w:t>. Site tasarlarken kullanıcıyı göz önünde bulundurarak tasarım</w:t>
+        <w:t>Web sitesini tasarlarken HTML, JS</w:t>
+      </w:r>
+      <w:r>
+        <w:rPr>
+          <w:rFonts w:ascii="Times New Roman" w:hAnsi="Times New Roman"/>
+          <w:sz w:val="24"/>
+          <w:szCs w:val="24"/>
+        </w:rPr>
+        <w:t>,</w:t>
+      </w:r>
+      <w:r>
+        <w:rPr>
+          <w:rFonts w:ascii="Times New Roman" w:hAnsi="Times New Roman"/>
+          <w:sz w:val="24"/>
+          <w:szCs w:val="24"/>
+        </w:rPr>
+        <w:t xml:space="preserve"> CSS</w:t>
+      </w:r>
+      <w:r>
+        <w:rPr>
+          <w:rFonts w:ascii="Times New Roman" w:hAnsi="Times New Roman"/>
+          <w:sz w:val="24"/>
+          <w:szCs w:val="24"/>
+        </w:rPr>
+        <w:t xml:space="preserve"> ve dinamik bir yapı geliştirmek için PHP</w:t>
+      </w:r>
+      <w:r>
+        <w:rPr>
+          <w:rFonts w:ascii="Times New Roman" w:hAnsi="Times New Roman"/>
+          <w:sz w:val="24"/>
+          <w:szCs w:val="24"/>
+        </w:rPr>
+        <w:t xml:space="preserve"> dilleri kullanılır.</w:t>
+      </w:r>
+      <w:r>
+        <w:rPr>
+          <w:rFonts w:ascii="Times New Roman" w:hAnsi="Times New Roman"/>
+          <w:sz w:val="24"/>
+          <w:szCs w:val="24"/>
+        </w:rPr>
+        <w:t xml:space="preserve"> </w:t>
+      </w:r>
+      <w:r>
+        <w:rPr>
+          <w:rFonts w:ascii="Times New Roman" w:hAnsi="Times New Roman"/>
+          <w:sz w:val="24"/>
+          <w:szCs w:val="24"/>
+        </w:rPr>
+        <w:t>Site tasarlarken kullanıcıyı göz önünde bulundurarak tasarım</w:t>
       </w:r>
       <w:r>
         <w:rPr>
@@ -3086,6 +3183,14 @@
           <w:sz w:val="24"/>
           <w:szCs w:val="24"/>
         </w:rPr>
+        <w:t xml:space="preserve"> Kullanıcılar için kaydolma ve giriş yapma kısmının bağlantısı da bulunmaktadır.</w:t>
+      </w:r>
+      <w:r>
+        <w:rPr>
+          <w:rFonts w:ascii="Times New Roman" w:hAnsi="Times New Roman"/>
+          <w:sz w:val="24"/>
+          <w:szCs w:val="24"/>
+        </w:rPr>
         <w:t xml:space="preserve"> Kullanıcı sayfayı değiştirdiğinde bu kısım sabit olarak kalmalıdır. </w:t>
       </w:r>
       <w:r>
@@ -3123,10 +3228,10 @@
           <w:noProof/>
         </w:rPr>
         <w:drawing>
-          <wp:inline distT="0" distB="0" distL="0" distR="0">
-            <wp:extent cx="5440680" cy="1501140"/>
-            <wp:effectExtent l="0" t="0" r="0" b="0"/>
-            <wp:docPr id="91" name="Resim 1"/>
+          <wp:inline distT="0" distB="0" distL="0" distR="0" wp14:anchorId="37CE35F2" wp14:editId="289039A6">
+            <wp:extent cx="5431790" cy="1289685"/>
+            <wp:effectExtent l="0" t="0" r="0" b="5715"/>
+            <wp:docPr id="1" name="Resim 1"/>
             <wp:cNvGraphicFramePr>
               <a:graphicFrameLocks xmlns:a="http://schemas.openxmlformats.org/drawingml/2006/main" noChangeAspect="1"/>
             </wp:cNvGraphicFramePr>
@@ -3134,36 +3239,23 @@
               <a:graphicData uri="http://schemas.openxmlformats.org/drawingml/2006/picture">
                 <pic:pic xmlns:pic="http://schemas.openxmlformats.org/drawingml/2006/picture">
                   <pic:nvPicPr>
-                    <pic:cNvPr id="0" name="Resim 1"/>
-                    <pic:cNvPicPr>
-                      <a:picLocks noChangeAspect="1" noChangeArrowheads="1"/>
-                    </pic:cNvPicPr>
+                    <pic:cNvPr id="1" name=""/>
+                    <pic:cNvPicPr/>
                   </pic:nvPicPr>
                   <pic:blipFill>
-                    <a:blip r:embed="rId8">
-                      <a:extLst>
-                        <a:ext uri="{28A0092B-C50C-407E-A947-70E740481C1C}">
-                          <a14:useLocalDpi xmlns:a14="http://schemas.microsoft.com/office/drawing/2010/main" val="0"/>
-                        </a:ext>
-                      </a:extLst>
-                    </a:blip>
-                    <a:srcRect/>
+                    <a:blip r:embed="rId8"/>
                     <a:stretch>
                       <a:fillRect/>
                     </a:stretch>
                   </pic:blipFill>
-                  <pic:spPr bwMode="auto">
+                  <pic:spPr>
                     <a:xfrm>
                       <a:off x="0" y="0"/>
-                      <a:ext cx="5440680" cy="1501140"/>
+                      <a:ext cx="5431790" cy="1289685"/>
                     </a:xfrm>
                     <a:prstGeom prst="rect">
                       <a:avLst/>
                     </a:prstGeom>
-                    <a:noFill/>
-                    <a:ln>
-                      <a:noFill/>
-                    </a:ln>
                   </pic:spPr>
                 </pic:pic>
               </a:graphicData>
@@ -3176,30 +3268,70 @@
       <w:pPr>
         <w:pStyle w:val="ResimYazs"/>
         <w:jc w:val="center"/>
-      </w:pPr>
-      <w:r>
+        <w:rPr>
+          <w:rFonts w:ascii="Times New Roman" w:hAnsi="Times New Roman"/>
+          <w:b w:val="0"/>
+          <w:bCs w:val="0"/>
+        </w:rPr>
+      </w:pPr>
+      <w:r>
+        <w:rPr>
+          <w:rFonts w:ascii="Times New Roman" w:hAnsi="Times New Roman"/>
+          <w:b w:val="0"/>
+          <w:bCs w:val="0"/>
+        </w:rPr>
         <w:t xml:space="preserve">Şekil </w:t>
       </w:r>
       <w:r>
+        <w:rPr>
+          <w:rFonts w:ascii="Times New Roman" w:hAnsi="Times New Roman"/>
+          <w:b w:val="0"/>
+          <w:bCs w:val="0"/>
+        </w:rPr>
         <w:fldChar w:fldCharType="begin"/>
       </w:r>
       <w:r>
+        <w:rPr>
+          <w:rFonts w:ascii="Times New Roman" w:hAnsi="Times New Roman"/>
+          <w:b w:val="0"/>
+          <w:bCs w:val="0"/>
+        </w:rPr>
         <w:instrText xml:space="preserve"> SEQ Şekil \* ARABIC </w:instrText>
       </w:r>
       <w:r>
+        <w:rPr>
+          <w:rFonts w:ascii="Times New Roman" w:hAnsi="Times New Roman"/>
+          <w:b w:val="0"/>
+          <w:bCs w:val="0"/>
+        </w:rPr>
         <w:fldChar w:fldCharType="separate"/>
       </w:r>
       <w:r>
         <w:rPr>
+          <w:rFonts w:ascii="Times New Roman" w:hAnsi="Times New Roman"/>
+          <w:b w:val="0"/>
+          <w:bCs w:val="0"/>
           <w:noProof/>
         </w:rPr>
         <w:t>1</w:t>
       </w:r>
       <w:r>
         <w:rPr>
+          <w:rFonts w:ascii="Times New Roman" w:hAnsi="Times New Roman"/>
+          <w:b w:val="0"/>
+          <w:bCs w:val="0"/>
           <w:noProof/>
         </w:rPr>
         <w:fldChar w:fldCharType="end"/>
+      </w:r>
+      <w:r>
+        <w:rPr>
+          <w:rFonts w:ascii="Times New Roman" w:hAnsi="Times New Roman"/>
+          <w:b w:val="0"/>
+          <w:bCs w:val="0"/>
+          <w:noProof/>
+        </w:rPr>
+        <w:t>. Header kısmının görseli.</w:t>
       </w:r>
     </w:p>
     <w:p>
@@ -3354,35 +3486,66 @@
         <w:pStyle w:val="ResimYazs"/>
         <w:jc w:val="center"/>
         <w:rPr>
+          <w:rFonts w:ascii="Times New Roman" w:hAnsi="Times New Roman"/>
           <w:b w:val="0"/>
           <w:bCs w:val="0"/>
-          <w:sz w:val="22"/>
-          <w:szCs w:val="22"/>
-        </w:rPr>
-      </w:pPr>
-      <w:r>
+        </w:rPr>
+      </w:pPr>
+      <w:r>
+        <w:rPr>
+          <w:rFonts w:ascii="Times New Roman" w:hAnsi="Times New Roman"/>
+          <w:b w:val="0"/>
+          <w:bCs w:val="0"/>
+        </w:rPr>
         <w:t xml:space="preserve">Şekil </w:t>
       </w:r>
       <w:r>
+        <w:rPr>
+          <w:rFonts w:ascii="Times New Roman" w:hAnsi="Times New Roman"/>
+          <w:b w:val="0"/>
+          <w:bCs w:val="0"/>
+        </w:rPr>
         <w:fldChar w:fldCharType="begin"/>
       </w:r>
       <w:r>
+        <w:rPr>
+          <w:rFonts w:ascii="Times New Roman" w:hAnsi="Times New Roman"/>
+          <w:b w:val="0"/>
+          <w:bCs w:val="0"/>
+        </w:rPr>
         <w:instrText xml:space="preserve"> SEQ Şekil \* ARABIC </w:instrText>
       </w:r>
       <w:r>
+        <w:rPr>
+          <w:rFonts w:ascii="Times New Roman" w:hAnsi="Times New Roman"/>
+          <w:b w:val="0"/>
+          <w:bCs w:val="0"/>
+        </w:rPr>
         <w:fldChar w:fldCharType="separate"/>
       </w:r>
       <w:r>
         <w:rPr>
-          <w:noProof/>
+          <w:rFonts w:ascii="Times New Roman" w:hAnsi="Times New Roman"/>
+          <w:b w:val="0"/>
+          <w:bCs w:val="0"/>
         </w:rPr>
         <w:t>2</w:t>
       </w:r>
       <w:r>
         <w:rPr>
-          <w:noProof/>
+          <w:rFonts w:ascii="Times New Roman" w:hAnsi="Times New Roman"/>
+          <w:b w:val="0"/>
+          <w:bCs w:val="0"/>
         </w:rPr>
         <w:fldChar w:fldCharType="end"/>
+      </w:r>
+      <w:r>
+        <w:rPr>
+          <w:rFonts w:ascii="Times New Roman" w:hAnsi="Times New Roman"/>
+          <w:b w:val="0"/>
+          <w:bCs w:val="0"/>
+        </w:rPr>
+        <w:t xml:space="preserve"> Menu kısmının görseli.</w:t>
       </w:r>
     </w:p>
     <w:p>
@@ -3461,16 +3624,13 @@
       </w:pPr>
       <w:r>
         <w:rPr>
-          <w:rFonts w:ascii="Times New Roman" w:hAnsi="Times New Roman"/>
           <w:noProof/>
-          <w:sz w:val="24"/>
-          <w:szCs w:val="24"/>
         </w:rPr>
         <w:drawing>
-          <wp:inline distT="0" distB="0" distL="0" distR="0">
-            <wp:extent cx="4831080" cy="4884420"/>
+          <wp:inline distT="0" distB="0" distL="0" distR="0" wp14:anchorId="4A7CAEB9" wp14:editId="1299D019">
+            <wp:extent cx="5431790" cy="4198620"/>
             <wp:effectExtent l="0" t="0" r="0" b="0"/>
-            <wp:docPr id="93" name="Resim 1"/>
+            <wp:docPr id="4" name="Resim 4"/>
             <wp:cNvGraphicFramePr>
               <a:graphicFrameLocks xmlns:a="http://schemas.openxmlformats.org/drawingml/2006/main" noChangeAspect="1"/>
             </wp:cNvGraphicFramePr>
@@ -3478,36 +3638,30 @@
               <a:graphicData uri="http://schemas.openxmlformats.org/drawingml/2006/picture">
                 <pic:pic xmlns:pic="http://schemas.openxmlformats.org/drawingml/2006/picture">
                   <pic:nvPicPr>
-                    <pic:cNvPr id="0" name="Resim 1"/>
-                    <pic:cNvPicPr>
-                      <a:picLocks noChangeAspect="1" noChangeArrowheads="1"/>
-                    </pic:cNvPicPr>
+                    <pic:cNvPr id="1" name=""/>
+                    <pic:cNvPicPr/>
                   </pic:nvPicPr>
-                  <pic:blipFill>
-                    <a:blip r:embed="rId10">
-                      <a:extLst>
-                        <a:ext uri="{28A0092B-C50C-407E-A947-70E740481C1C}">
-                          <a14:useLocalDpi xmlns:a14="http://schemas.microsoft.com/office/drawing/2010/main" val="0"/>
-                        </a:ext>
-                      </a:extLst>
-                    </a:blip>
-                    <a:srcRect/>
-                    <a:stretch>
-                      <a:fillRect/>
-                    </a:stretch>
+                  <pic:blipFill rotWithShape="1">
+                    <a:blip r:embed="rId10"/>
+                    <a:srcRect b="19621"/>
+                    <a:stretch/>
                   </pic:blipFill>
                   <pic:spPr bwMode="auto">
                     <a:xfrm>
                       <a:off x="0" y="0"/>
-                      <a:ext cx="4831080" cy="4884420"/>
+                      <a:ext cx="5431790" cy="4198620"/>
                     </a:xfrm>
                     <a:prstGeom prst="rect">
                       <a:avLst/>
                     </a:prstGeom>
-                    <a:noFill/>
                     <a:ln>
                       <a:noFill/>
                     </a:ln>
+                    <a:extLst>
+                      <a:ext uri="{53640926-AAD7-44D8-BBD7-CCE9431645EC}">
+                        <a14:shadowObscured xmlns:a14="http://schemas.microsoft.com/office/drawing/2010/main"/>
+                      </a:ext>
+                    </a:extLst>
                   </pic:spPr>
                 </pic:pic>
               </a:graphicData>
@@ -3522,34 +3676,78 @@
         <w:jc w:val="center"/>
         <w:rPr>
           <w:rFonts w:ascii="Times New Roman" w:hAnsi="Times New Roman"/>
-          <w:sz w:val="24"/>
-          <w:szCs w:val="24"/>
-        </w:rPr>
-      </w:pPr>
-      <w:r>
+          <w:b w:val="0"/>
+          <w:bCs w:val="0"/>
+        </w:rPr>
+      </w:pPr>
+      <w:r>
+        <w:rPr>
+          <w:rFonts w:ascii="Times New Roman" w:hAnsi="Times New Roman"/>
+          <w:b w:val="0"/>
+          <w:bCs w:val="0"/>
+        </w:rPr>
         <w:t xml:space="preserve">Şekil </w:t>
       </w:r>
       <w:r>
+        <w:rPr>
+          <w:rFonts w:ascii="Times New Roman" w:hAnsi="Times New Roman"/>
+          <w:b w:val="0"/>
+          <w:bCs w:val="0"/>
+        </w:rPr>
         <w:fldChar w:fldCharType="begin"/>
       </w:r>
       <w:r>
+        <w:rPr>
+          <w:rFonts w:ascii="Times New Roman" w:hAnsi="Times New Roman"/>
+          <w:b w:val="0"/>
+          <w:bCs w:val="0"/>
+        </w:rPr>
         <w:instrText xml:space="preserve"> SEQ Şekil \* ARABIC </w:instrText>
       </w:r>
       <w:r>
+        <w:rPr>
+          <w:rFonts w:ascii="Times New Roman" w:hAnsi="Times New Roman"/>
+          <w:b w:val="0"/>
+          <w:bCs w:val="0"/>
+        </w:rPr>
         <w:fldChar w:fldCharType="separate"/>
       </w:r>
       <w:r>
         <w:rPr>
-          <w:noProof/>
+          <w:rFonts w:ascii="Times New Roman" w:hAnsi="Times New Roman"/>
+          <w:b w:val="0"/>
+          <w:bCs w:val="0"/>
         </w:rPr>
         <w:t>3</w:t>
       </w:r>
       <w:r>
         <w:rPr>
-          <w:noProof/>
+          <w:rFonts w:ascii="Times New Roman" w:hAnsi="Times New Roman"/>
+          <w:b w:val="0"/>
+          <w:bCs w:val="0"/>
         </w:rPr>
         <w:fldChar w:fldCharType="end"/>
       </w:r>
+      <w:r>
+        <w:rPr>
+          <w:rFonts w:ascii="Times New Roman" w:hAnsi="Times New Roman"/>
+          <w:b w:val="0"/>
+          <w:bCs w:val="0"/>
+        </w:rPr>
+        <w:t xml:space="preserve"> Content kısmının görseli.</w:t>
+      </w:r>
+    </w:p>
+    <w:p>
+      <w:pPr>
+        <w:jc w:val="both"/>
+        <w:rPr>
+          <w:rFonts w:ascii="Times New Roman" w:hAnsi="Times New Roman"/>
+          <w:b/>
+          <w:bCs/>
+          <w:sz w:val="28"/>
+          <w:szCs w:val="28"/>
+        </w:rPr>
+      </w:pPr>
     </w:p>
     <w:p>
       <w:pPr>
@@ -3721,30 +3919,237 @@
       <w:pPr>
         <w:pStyle w:val="ResimYazs"/>
         <w:jc w:val="center"/>
-      </w:pPr>
-      <w:r>
+        <w:rPr>
+          <w:rFonts w:ascii="Times New Roman" w:hAnsi="Times New Roman"/>
+          <w:b w:val="0"/>
+          <w:bCs w:val="0"/>
+        </w:rPr>
+      </w:pPr>
+      <w:r>
+        <w:rPr>
+          <w:rFonts w:ascii="Times New Roman" w:hAnsi="Times New Roman"/>
+          <w:b w:val="0"/>
+          <w:bCs w:val="0"/>
+        </w:rPr>
         <w:t xml:space="preserve">Şekil </w:t>
       </w:r>
       <w:r>
+        <w:rPr>
+          <w:rFonts w:ascii="Times New Roman" w:hAnsi="Times New Roman"/>
+          <w:b w:val="0"/>
+          <w:bCs w:val="0"/>
+        </w:rPr>
         <w:fldChar w:fldCharType="begin"/>
       </w:r>
       <w:r>
+        <w:rPr>
+          <w:rFonts w:ascii="Times New Roman" w:hAnsi="Times New Roman"/>
+          <w:b w:val="0"/>
+          <w:bCs w:val="0"/>
+        </w:rPr>
         <w:instrText xml:space="preserve"> SEQ Şekil \* ARABIC </w:instrText>
       </w:r>
       <w:r>
+        <w:rPr>
+          <w:rFonts w:ascii="Times New Roman" w:hAnsi="Times New Roman"/>
+          <w:b w:val="0"/>
+          <w:bCs w:val="0"/>
+        </w:rPr>
         <w:fldChar w:fldCharType="separate"/>
       </w:r>
       <w:r>
         <w:rPr>
+          <w:rFonts w:ascii="Times New Roman" w:hAnsi="Times New Roman"/>
+          <w:b w:val="0"/>
+          <w:bCs w:val="0"/>
+        </w:rPr>
+        <w:t>4</w:t>
+      </w:r>
+      <w:r>
+        <w:rPr>
+          <w:rFonts w:ascii="Times New Roman" w:hAnsi="Times New Roman"/>
+          <w:b w:val="0"/>
+          <w:bCs w:val="0"/>
+        </w:rPr>
+        <w:fldChar w:fldCharType="end"/>
+      </w:r>
+      <w:r>
+        <w:rPr>
+          <w:rFonts w:ascii="Times New Roman" w:hAnsi="Times New Roman"/>
+          <w:b w:val="0"/>
+          <w:bCs w:val="0"/>
+        </w:rPr>
+        <w:t xml:space="preserve"> Footer kısmının görseli.</w:t>
+      </w:r>
+    </w:p>
+    <w:p>
+      <w:pPr>
+        <w:jc w:val="both"/>
+        <w:rPr>
+          <w:rFonts w:ascii="Times New Roman" w:hAnsi="Times New Roman"/>
+          <w:b/>
+          <w:bCs/>
+          <w:sz w:val="28"/>
+          <w:szCs w:val="28"/>
+        </w:rPr>
+      </w:pPr>
+      <w:r>
+        <w:rPr>
+          <w:rFonts w:ascii="Times New Roman" w:hAnsi="Times New Roman"/>
+          <w:b/>
+          <w:bCs/>
+          <w:sz w:val="28"/>
+          <w:szCs w:val="28"/>
+        </w:rPr>
+        <w:t>3.4. ADMİN PANEL</w:t>
+      </w:r>
+      <w:r>
+        <w:rPr>
+          <w:rFonts w:ascii="Times New Roman" w:hAnsi="Times New Roman"/>
+          <w:b/>
+          <w:bCs/>
+          <w:sz w:val="28"/>
+          <w:szCs w:val="28"/>
+        </w:rPr>
+        <w:br/>
+      </w:r>
+      <w:r>
+        <w:rPr>
+          <w:rFonts w:ascii="Times New Roman" w:hAnsi="Times New Roman"/>
+          <w:sz w:val="24"/>
+          <w:szCs w:val="24"/>
+        </w:rPr>
+        <w:t>Bu kısım site yöneticilerinin siteyi kolay bir şekilde düzenlemelerini sağlar. Bu sayede site dinamik bir yapı kazanmış olur.</w:t>
+      </w:r>
+    </w:p>
+    <w:p>
+      <w:pPr>
+        <w:keepNext/>
+      </w:pPr>
+      <w:r>
+        <w:rPr>
           <w:noProof/>
         </w:rPr>
-        <w:t>4</w:t>
-      </w:r>
-      <w:r>
-        <w:rPr>
-          <w:noProof/>
+        <w:drawing>
+          <wp:inline distT="0" distB="0" distL="0" distR="0" wp14:anchorId="773A9CF5" wp14:editId="38F12937">
+            <wp:extent cx="5431790" cy="2621915"/>
+            <wp:effectExtent l="0" t="0" r="0" b="6985"/>
+            <wp:docPr id="5" name="Resim 5"/>
+            <wp:cNvGraphicFramePr>
+              <a:graphicFrameLocks xmlns:a="http://schemas.openxmlformats.org/drawingml/2006/main" noChangeAspect="1"/>
+            </wp:cNvGraphicFramePr>
+            <a:graphic xmlns:a="http://schemas.openxmlformats.org/drawingml/2006/main">
+              <a:graphicData uri="http://schemas.openxmlformats.org/drawingml/2006/picture">
+                <pic:pic xmlns:pic="http://schemas.openxmlformats.org/drawingml/2006/picture">
+                  <pic:nvPicPr>
+                    <pic:cNvPr id="1" name=""/>
+                    <pic:cNvPicPr/>
+                  </pic:nvPicPr>
+                  <pic:blipFill>
+                    <a:blip r:embed="rId12"/>
+                    <a:stretch>
+                      <a:fillRect/>
+                    </a:stretch>
+                  </pic:blipFill>
+                  <pic:spPr>
+                    <a:xfrm>
+                      <a:off x="0" y="0"/>
+                      <a:ext cx="5431790" cy="2621915"/>
+                    </a:xfrm>
+                    <a:prstGeom prst="rect">
+                      <a:avLst/>
+                    </a:prstGeom>
+                  </pic:spPr>
+                </pic:pic>
+              </a:graphicData>
+            </a:graphic>
+          </wp:inline>
+        </w:drawing>
+      </w:r>
+    </w:p>
+    <w:p>
+      <w:pPr>
+        <w:pStyle w:val="ResimYazs"/>
+        <w:jc w:val="center"/>
+        <w:rPr>
+          <w:rFonts w:ascii="Times New Roman" w:hAnsi="Times New Roman"/>
+          <w:b w:val="0"/>
+          <w:bCs w:val="0"/>
+        </w:rPr>
+      </w:pPr>
+      <w:r>
+        <w:rPr>
+          <w:rFonts w:ascii="Times New Roman" w:hAnsi="Times New Roman"/>
+          <w:b w:val="0"/>
+          <w:bCs w:val="0"/>
+        </w:rPr>
+        <w:t xml:space="preserve">Şekil </w:t>
+      </w:r>
+      <w:r>
+        <w:rPr>
+          <w:rFonts w:ascii="Times New Roman" w:hAnsi="Times New Roman"/>
+          <w:b w:val="0"/>
+          <w:bCs w:val="0"/>
+        </w:rPr>
+        <w:fldChar w:fldCharType="begin"/>
+      </w:r>
+      <w:r>
+        <w:rPr>
+          <w:rFonts w:ascii="Times New Roman" w:hAnsi="Times New Roman"/>
+          <w:b w:val="0"/>
+          <w:bCs w:val="0"/>
+        </w:rPr>
+        <w:instrText xml:space="preserve"> SEQ Şekil \* ARABIC </w:instrText>
+      </w:r>
+      <w:r>
+        <w:rPr>
+          <w:rFonts w:ascii="Times New Roman" w:hAnsi="Times New Roman"/>
+          <w:b w:val="0"/>
+          <w:bCs w:val="0"/>
+        </w:rPr>
+        <w:fldChar w:fldCharType="separate"/>
+      </w:r>
+      <w:r>
+        <w:rPr>
+          <w:rFonts w:ascii="Times New Roman" w:hAnsi="Times New Roman"/>
+          <w:b w:val="0"/>
+          <w:bCs w:val="0"/>
+        </w:rPr>
+        <w:t>5</w:t>
+      </w:r>
+      <w:r>
+        <w:rPr>
+          <w:rFonts w:ascii="Times New Roman" w:hAnsi="Times New Roman"/>
+          <w:b w:val="0"/>
+          <w:bCs w:val="0"/>
         </w:rPr>
         <w:fldChar w:fldCharType="end"/>
+      </w:r>
+      <w:r>
+        <w:rPr>
+          <w:rFonts w:ascii="Times New Roman" w:hAnsi="Times New Roman"/>
+          <w:b w:val="0"/>
+          <w:bCs w:val="0"/>
+        </w:rPr>
+        <w:t xml:space="preserve"> </w:t>
+      </w:r>
+      <w:proofErr w:type="spellStart"/>
+      <w:r>
+        <w:rPr>
+          <w:rFonts w:ascii="Times New Roman" w:hAnsi="Times New Roman"/>
+          <w:b w:val="0"/>
+          <w:bCs w:val="0"/>
+        </w:rPr>
+        <w:t>Admin</w:t>
+      </w:r>
+      <w:proofErr w:type="spellEnd"/>
+      <w:r>
+        <w:rPr>
+          <w:rFonts w:ascii="Times New Roman" w:hAnsi="Times New Roman"/>
+          <w:b w:val="0"/>
+          <w:bCs w:val="0"/>
+        </w:rPr>
+        <w:t xml:space="preserve"> panel kısmının görseli.</w:t>
       </w:r>
     </w:p>
     <w:p>
@@ -3829,7 +4234,7 @@
                     </pic:cNvPicPr>
                   </pic:nvPicPr>
                   <pic:blipFill>
-                    <a:blip r:embed="rId12">
+                    <a:blip r:embed="rId13">
                       <a:extLst>
                         <a:ext uri="{28A0092B-C50C-407E-A947-70E740481C1C}">
                           <a14:useLocalDpi xmlns:a14="http://schemas.microsoft.com/office/drawing/2010/main" val="0"/>
@@ -3869,48 +4274,76 @@
           <w:rFonts w:ascii="Times New Roman" w:hAnsi="Times New Roman"/>
           <w:b w:val="0"/>
           <w:bCs w:val="0"/>
-          <w:sz w:val="28"/>
-          <w:szCs w:val="28"/>
-        </w:rPr>
-      </w:pPr>
-      <w:r>
+        </w:rPr>
+      </w:pPr>
+      <w:r>
+        <w:rPr>
+          <w:rFonts w:ascii="Times New Roman" w:hAnsi="Times New Roman"/>
+          <w:b w:val="0"/>
+          <w:bCs w:val="0"/>
+        </w:rPr>
         <w:t xml:space="preserve">Şekil </w:t>
       </w:r>
       <w:r>
+        <w:rPr>
+          <w:rFonts w:ascii="Times New Roman" w:hAnsi="Times New Roman"/>
+          <w:b w:val="0"/>
+          <w:bCs w:val="0"/>
+        </w:rPr>
         <w:fldChar w:fldCharType="begin"/>
       </w:r>
       <w:r>
+        <w:rPr>
+          <w:rFonts w:ascii="Times New Roman" w:hAnsi="Times New Roman"/>
+          <w:b w:val="0"/>
+          <w:bCs w:val="0"/>
+        </w:rPr>
         <w:instrText xml:space="preserve"> SEQ Şekil \* ARABIC </w:instrText>
       </w:r>
       <w:r>
+        <w:rPr>
+          <w:rFonts w:ascii="Times New Roman" w:hAnsi="Times New Roman"/>
+          <w:b w:val="0"/>
+          <w:bCs w:val="0"/>
+        </w:rPr>
         <w:fldChar w:fldCharType="separate"/>
       </w:r>
       <w:r>
         <w:rPr>
-          <w:noProof/>
-        </w:rPr>
-        <w:t>5</w:t>
-      </w:r>
-      <w:r>
-        <w:rPr>
-          <w:noProof/>
+          <w:rFonts w:ascii="Times New Roman" w:hAnsi="Times New Roman"/>
+          <w:b w:val="0"/>
+          <w:bCs w:val="0"/>
+        </w:rPr>
+        <w:t>6</w:t>
+      </w:r>
+      <w:r>
+        <w:rPr>
+          <w:rFonts w:ascii="Times New Roman" w:hAnsi="Times New Roman"/>
+          <w:b w:val="0"/>
+          <w:bCs w:val="0"/>
         </w:rPr>
         <w:fldChar w:fldCharType="end"/>
       </w:r>
-    </w:p>
-    <w:p>
-      <w:pPr>
-        <w:jc w:val="both"/>
-        <w:rPr>
-          <w:rFonts w:ascii="Times New Roman" w:hAnsi="Times New Roman"/>
-          <w:b/>
-          <w:bCs/>
-          <w:sz w:val="28"/>
-          <w:szCs w:val="28"/>
-        </w:rPr>
-      </w:pPr>
-      <w:bookmarkStart w:id="0" w:name="_GoBack"/>
-      <w:bookmarkEnd w:id="0"/>
+      <w:r>
+        <w:rPr>
+          <w:rFonts w:ascii="Times New Roman" w:hAnsi="Times New Roman"/>
+          <w:b w:val="0"/>
+          <w:bCs w:val="0"/>
+        </w:rPr>
+        <w:t xml:space="preserve"> Site kullanım akış diyagramı.</w:t>
+      </w:r>
+    </w:p>
+    <w:p>
+      <w:pPr>
+        <w:jc w:val="both"/>
+        <w:rPr>
+          <w:rFonts w:ascii="Times New Roman" w:hAnsi="Times New Roman"/>
+          <w:b/>
+          <w:bCs/>
+          <w:sz w:val="28"/>
+          <w:szCs w:val="28"/>
+        </w:rPr>
+      </w:pPr>
       <w:r>
         <w:rPr>
           <w:rFonts w:ascii="Times New Roman" w:hAnsi="Times New Roman"/>
@@ -3959,9 +4392,9 @@
         </w:rPr>
         <w:drawing>
           <wp:inline distT="0" distB="0" distL="0" distR="0">
-            <wp:extent cx="5425440" cy="4686300"/>
-            <wp:effectExtent l="0" t="0" r="0" b="0"/>
-            <wp:docPr id="95" name="Resim 95"/>
+            <wp:extent cx="5425440" cy="2286000"/>
+            <wp:effectExtent l="0" t="0" r="3810" b="0"/>
+            <wp:docPr id="9" name="Resim 9"/>
             <wp:cNvGraphicFramePr>
               <a:graphicFrameLocks xmlns:a="http://schemas.openxmlformats.org/drawingml/2006/main" noChangeAspect="1"/>
             </wp:cNvGraphicFramePr>
@@ -3969,13 +4402,13 @@
               <a:graphicData uri="http://schemas.openxmlformats.org/drawingml/2006/picture">
                 <pic:pic xmlns:pic="http://schemas.openxmlformats.org/drawingml/2006/picture">
                   <pic:nvPicPr>
-                    <pic:cNvPr id="0" name="Picture 95"/>
+                    <pic:cNvPr id="0" name="Picture 5"/>
                     <pic:cNvPicPr>
                       <a:picLocks noChangeAspect="1" noChangeArrowheads="1"/>
                     </pic:cNvPicPr>
                   </pic:nvPicPr>
                   <pic:blipFill>
-                    <a:blip r:embed="rId13">
+                    <a:blip r:embed="rId14">
                       <a:extLst>
                         <a:ext uri="{28A0092B-C50C-407E-A947-70E740481C1C}">
                           <a14:useLocalDpi xmlns:a14="http://schemas.microsoft.com/office/drawing/2010/main" val="0"/>
@@ -3990,7 +4423,7 @@
                   <pic:spPr bwMode="auto">
                     <a:xfrm>
                       <a:off x="0" y="0"/>
-                      <a:ext cx="5425440" cy="4686300"/>
+                      <a:ext cx="5425440" cy="2286000"/>
                     </a:xfrm>
                     <a:prstGeom prst="rect">
                       <a:avLst/>
@@ -4015,82 +4448,215 @@
           <w:rFonts w:ascii="Times New Roman" w:hAnsi="Times New Roman"/>
           <w:b w:val="0"/>
           <w:bCs w:val="0"/>
-          <w:sz w:val="28"/>
-          <w:szCs w:val="28"/>
-        </w:rPr>
-      </w:pPr>
-      <w:r>
+        </w:rPr>
+      </w:pPr>
+      <w:r>
+        <w:rPr>
+          <w:rFonts w:ascii="Times New Roman" w:hAnsi="Times New Roman"/>
+          <w:b w:val="0"/>
+          <w:bCs w:val="0"/>
+        </w:rPr>
         <w:t xml:space="preserve">Şekil </w:t>
       </w:r>
       <w:r>
+        <w:rPr>
+          <w:rFonts w:ascii="Times New Roman" w:hAnsi="Times New Roman"/>
+          <w:b w:val="0"/>
+          <w:bCs w:val="0"/>
+        </w:rPr>
         <w:fldChar w:fldCharType="begin"/>
       </w:r>
       <w:r>
+        <w:rPr>
+          <w:rFonts w:ascii="Times New Roman" w:hAnsi="Times New Roman"/>
+          <w:b w:val="0"/>
+          <w:bCs w:val="0"/>
+        </w:rPr>
         <w:instrText xml:space="preserve"> SEQ Şekil \* ARABIC </w:instrText>
       </w:r>
       <w:r>
+        <w:rPr>
+          <w:rFonts w:ascii="Times New Roman" w:hAnsi="Times New Roman"/>
+          <w:b w:val="0"/>
+          <w:bCs w:val="0"/>
+        </w:rPr>
         <w:fldChar w:fldCharType="separate"/>
       </w:r>
       <w:r>
         <w:rPr>
+          <w:rFonts w:ascii="Times New Roman" w:hAnsi="Times New Roman"/>
+          <w:b w:val="0"/>
+          <w:bCs w:val="0"/>
+        </w:rPr>
+        <w:t>7</w:t>
+      </w:r>
+      <w:r>
+        <w:rPr>
+          <w:rFonts w:ascii="Times New Roman" w:hAnsi="Times New Roman"/>
+          <w:b w:val="0"/>
+          <w:bCs w:val="0"/>
+        </w:rPr>
+        <w:fldChar w:fldCharType="end"/>
+      </w:r>
+      <w:r>
+        <w:rPr>
+          <w:rFonts w:ascii="Times New Roman" w:hAnsi="Times New Roman"/>
+          <w:b w:val="0"/>
+          <w:bCs w:val="0"/>
+        </w:rPr>
+        <w:t xml:space="preserve"> Arayüz ve kod yapısının mimarisi.</w:t>
+      </w:r>
+    </w:p>
+    <w:p>
+      <w:r>
+        <w:rPr>
+          <w:rFonts w:ascii="Times New Roman" w:hAnsi="Times New Roman"/>
+          <w:b/>
+          <w:bCs/>
+          <w:sz w:val="28"/>
+          <w:szCs w:val="28"/>
+        </w:rPr>
+        <w:t>6. VERİ TABANI DİYAGRAMI</w:t>
+      </w:r>
+    </w:p>
+    <w:p>
+      <w:pPr>
+        <w:keepNext/>
+        <w:jc w:val="center"/>
+      </w:pPr>
+      <w:r>
+        <w:rPr>
+          <w:rFonts w:ascii="Times New Roman" w:hAnsi="Times New Roman"/>
+          <w:b/>
+          <w:bCs/>
           <w:noProof/>
-        </w:rPr>
-        <w:t>6</w:t>
-      </w:r>
-      <w:r>
-        <w:rPr>
-          <w:noProof/>
+          <w:sz w:val="28"/>
+          <w:szCs w:val="28"/>
+        </w:rPr>
+        <w:drawing>
+          <wp:inline distT="0" distB="0" distL="0" distR="0">
+            <wp:extent cx="5105400" cy="3429855"/>
+            <wp:effectExtent l="0" t="0" r="0" b="0"/>
+            <wp:docPr id="2" name="Resim 2"/>
+            <wp:cNvGraphicFramePr>
+              <a:graphicFrameLocks xmlns:a="http://schemas.openxmlformats.org/drawingml/2006/main" noChangeAspect="1"/>
+            </wp:cNvGraphicFramePr>
+            <a:graphic xmlns:a="http://schemas.openxmlformats.org/drawingml/2006/main">
+              <a:graphicData uri="http://schemas.openxmlformats.org/drawingml/2006/picture">
+                <pic:pic xmlns:pic="http://schemas.openxmlformats.org/drawingml/2006/picture">
+                  <pic:nvPicPr>
+                    <pic:cNvPr id="0" name="Picture 2"/>
+                    <pic:cNvPicPr>
+                      <a:picLocks noChangeAspect="1" noChangeArrowheads="1"/>
+                    </pic:cNvPicPr>
+                  </pic:nvPicPr>
+                  <pic:blipFill>
+                    <a:blip r:embed="rId15">
+                      <a:extLst>
+                        <a:ext uri="{28A0092B-C50C-407E-A947-70E740481C1C}">
+                          <a14:useLocalDpi xmlns:a14="http://schemas.microsoft.com/office/drawing/2010/main" val="0"/>
+                        </a:ext>
+                      </a:extLst>
+                    </a:blip>
+                    <a:srcRect/>
+                    <a:stretch>
+                      <a:fillRect/>
+                    </a:stretch>
+                  </pic:blipFill>
+                  <pic:spPr bwMode="auto">
+                    <a:xfrm>
+                      <a:off x="0" y="0"/>
+                      <a:ext cx="5154765" cy="3463019"/>
+                    </a:xfrm>
+                    <a:prstGeom prst="rect">
+                      <a:avLst/>
+                    </a:prstGeom>
+                    <a:noFill/>
+                    <a:ln>
+                      <a:noFill/>
+                    </a:ln>
+                  </pic:spPr>
+                </pic:pic>
+              </a:graphicData>
+            </a:graphic>
+          </wp:inline>
+        </w:drawing>
+      </w:r>
+    </w:p>
+    <w:p>
+      <w:pPr>
+        <w:pStyle w:val="ResimYazs"/>
+        <w:jc w:val="center"/>
+        <w:rPr>
+          <w:rFonts w:ascii="Times New Roman" w:hAnsi="Times New Roman"/>
+          <w:b w:val="0"/>
+          <w:bCs w:val="0"/>
+        </w:rPr>
+      </w:pPr>
+      <w:r>
+        <w:rPr>
+          <w:rFonts w:ascii="Times New Roman" w:hAnsi="Times New Roman"/>
+          <w:b w:val="0"/>
+          <w:bCs w:val="0"/>
+        </w:rPr>
+        <w:t xml:space="preserve">Şekil </w:t>
+      </w:r>
+      <w:r>
+        <w:rPr>
+          <w:rFonts w:ascii="Times New Roman" w:hAnsi="Times New Roman"/>
+          <w:b w:val="0"/>
+          <w:bCs w:val="0"/>
+        </w:rPr>
+        <w:fldChar w:fldCharType="begin"/>
+      </w:r>
+      <w:r>
+        <w:rPr>
+          <w:rFonts w:ascii="Times New Roman" w:hAnsi="Times New Roman"/>
+          <w:b w:val="0"/>
+          <w:bCs w:val="0"/>
+        </w:rPr>
+        <w:instrText xml:space="preserve"> SEQ Şekil \* ARABIC </w:instrText>
+      </w:r>
+      <w:r>
+        <w:rPr>
+          <w:rFonts w:ascii="Times New Roman" w:hAnsi="Times New Roman"/>
+          <w:b w:val="0"/>
+          <w:bCs w:val="0"/>
+        </w:rPr>
+        <w:fldChar w:fldCharType="separate"/>
+      </w:r>
+      <w:r>
+        <w:rPr>
+          <w:rFonts w:ascii="Times New Roman" w:hAnsi="Times New Roman"/>
+          <w:b w:val="0"/>
+          <w:bCs w:val="0"/>
+        </w:rPr>
+        <w:t>8</w:t>
+      </w:r>
+      <w:r>
+        <w:rPr>
+          <w:rFonts w:ascii="Times New Roman" w:hAnsi="Times New Roman"/>
+          <w:b w:val="0"/>
+          <w:bCs w:val="0"/>
         </w:rPr>
         <w:fldChar w:fldCharType="end"/>
       </w:r>
-    </w:p>
-    <w:p>
-      <w:pPr>
-        <w:jc w:val="center"/>
-        <w:rPr>
-          <w:rFonts w:ascii="Times New Roman" w:hAnsi="Times New Roman"/>
-          <w:b/>
-          <w:bCs/>
-          <w:sz w:val="28"/>
-          <w:szCs w:val="28"/>
-        </w:rPr>
-      </w:pPr>
-    </w:p>
-    <w:p>
-      <w:pPr>
-        <w:jc w:val="center"/>
-        <w:rPr>
-          <w:rFonts w:ascii="Times New Roman" w:hAnsi="Times New Roman"/>
-          <w:b/>
-          <w:bCs/>
-          <w:sz w:val="28"/>
-          <w:szCs w:val="28"/>
-        </w:rPr>
-      </w:pPr>
-    </w:p>
-    <w:p>
-      <w:pPr>
-        <w:jc w:val="center"/>
-        <w:rPr>
-          <w:rFonts w:ascii="Times New Roman" w:hAnsi="Times New Roman"/>
-          <w:b/>
-          <w:bCs/>
-          <w:sz w:val="28"/>
-          <w:szCs w:val="28"/>
-        </w:rPr>
-      </w:pPr>
-    </w:p>
-    <w:p>
-      <w:pPr>
-        <w:jc w:val="center"/>
-        <w:rPr>
-          <w:rFonts w:ascii="Times New Roman" w:hAnsi="Times New Roman"/>
-          <w:b/>
-          <w:bCs/>
-          <w:sz w:val="28"/>
-          <w:szCs w:val="28"/>
-        </w:rPr>
-      </w:pPr>
+      <w:r>
+        <w:rPr>
+          <w:rFonts w:ascii="Times New Roman" w:hAnsi="Times New Roman"/>
+          <w:b w:val="0"/>
+          <w:bCs w:val="0"/>
+        </w:rPr>
+        <w:t xml:space="preserve"> Veri tabanı diyagramı</w:t>
+      </w:r>
+      <w:r>
+        <w:rPr>
+          <w:rFonts w:ascii="Times New Roman" w:hAnsi="Times New Roman"/>
+          <w:b w:val="0"/>
+          <w:bCs w:val="0"/>
+        </w:rPr>
+        <w:t>.</w:t>
+      </w:r>
     </w:p>
     <w:p>
       <w:r>
@@ -4140,7 +4706,23 @@
           <w:sz w:val="24"/>
           <w:szCs w:val="24"/>
         </w:rPr>
-        <w:t xml:space="preserve">Proje genel olarak 4 kısımdan oluşmaktadır. Bu kısımlar: </w:t>
+        <w:t xml:space="preserve">Proje genel olarak </w:t>
+      </w:r>
+      <w:r>
+        <w:rPr>
+          <w:rFonts w:ascii="Times New Roman" w:hAnsi="Times New Roman"/>
+          <w:sz w:val="24"/>
+          <w:szCs w:val="24"/>
+        </w:rPr>
+        <w:t>5</w:t>
+      </w:r>
+      <w:r>
+        <w:rPr>
+          <w:rFonts w:ascii="Times New Roman" w:hAnsi="Times New Roman"/>
+          <w:sz w:val="24"/>
+          <w:szCs w:val="24"/>
+        </w:rPr>
+        <w:t xml:space="preserve"> kısımdan oluşmaktadır. Bu kısımlar: </w:t>
       </w:r>
       <w:proofErr w:type="spellStart"/>
       <w:r>
@@ -4158,7 +4740,15 @@
           <w:sz w:val="24"/>
           <w:szCs w:val="24"/>
         </w:rPr>
-        <w:t xml:space="preserve">, Menu, Content ve </w:t>
+        <w:t>, Menu, Content</w:t>
+      </w:r>
+      <w:r>
+        <w:rPr>
+          <w:rFonts w:ascii="Times New Roman" w:hAnsi="Times New Roman"/>
+          <w:sz w:val="24"/>
+          <w:szCs w:val="24"/>
+        </w:rPr>
+        <w:t xml:space="preserve">, </w:t>
       </w:r>
       <w:proofErr w:type="spellStart"/>
       <w:r>
@@ -4176,7 +4766,41 @@
           <w:sz w:val="24"/>
           <w:szCs w:val="24"/>
         </w:rPr>
-        <w:t xml:space="preserve"> kısımlarıdır. Site </w:t>
+        <w:t xml:space="preserve"> </w:t>
+      </w:r>
+      <w:r>
+        <w:rPr>
+          <w:rFonts w:ascii="Times New Roman" w:hAnsi="Times New Roman"/>
+          <w:sz w:val="24"/>
+          <w:szCs w:val="24"/>
+        </w:rPr>
+        <w:t xml:space="preserve">ve </w:t>
+      </w:r>
+      <w:proofErr w:type="spellStart"/>
+      <w:r>
+        <w:rPr>
+          <w:rFonts w:ascii="Times New Roman" w:hAnsi="Times New Roman"/>
+          <w:sz w:val="24"/>
+          <w:szCs w:val="24"/>
+        </w:rPr>
+        <w:t>Admin</w:t>
+      </w:r>
+      <w:proofErr w:type="spellEnd"/>
+      <w:r>
+        <w:rPr>
+          <w:rFonts w:ascii="Times New Roman" w:hAnsi="Times New Roman"/>
+          <w:sz w:val="24"/>
+          <w:szCs w:val="24"/>
+        </w:rPr>
+        <w:t xml:space="preserve"> Panel </w:t>
+      </w:r>
+      <w:r>
+        <w:rPr>
+          <w:rFonts w:ascii="Times New Roman" w:hAnsi="Times New Roman"/>
+          <w:sz w:val="24"/>
+          <w:szCs w:val="24"/>
+        </w:rPr>
+        <w:t xml:space="preserve">kısımlarıdır. Site </w:t>
       </w:r>
       <w:proofErr w:type="spellStart"/>
       <w:r>
@@ -4212,15 +4836,15 @@
           <w:sz w:val="24"/>
           <w:szCs w:val="24"/>
         </w:rPr>
-        <w:t xml:space="preserve"> kısmı sadece logodan bulunmaktadır</w:t>
-      </w:r>
-      <w:r>
-        <w:rPr>
-          <w:rFonts w:ascii="Times New Roman" w:hAnsi="Times New Roman"/>
-          <w:sz w:val="24"/>
-          <w:szCs w:val="24"/>
-        </w:rPr>
-        <w:t xml:space="preserve"> (Şekil 1)</w:t>
+        <w:t xml:space="preserve">, logo ve Kaydol / Giriş Yap kısmı bulunmaktadır </w:t>
+      </w:r>
+      <w:r>
+        <w:rPr>
+          <w:rFonts w:ascii="Times New Roman" w:hAnsi="Times New Roman"/>
+          <w:sz w:val="24"/>
+          <w:szCs w:val="24"/>
+        </w:rPr>
+        <w:t>(Şekil 1)</w:t>
       </w:r>
       <w:r>
         <w:rPr>
@@ -4276,7 +4900,7 @@
           <w:sz w:val="24"/>
           <w:szCs w:val="24"/>
         </w:rPr>
-        <w:t xml:space="preserve">. Son olarak </w:t>
+        <w:t xml:space="preserve">. </w:t>
       </w:r>
       <w:proofErr w:type="spellStart"/>
       <w:r>
@@ -4320,7 +4944,23 @@
           <w:sz w:val="24"/>
           <w:szCs w:val="24"/>
         </w:rPr>
-        <w:t xml:space="preserve"> (Şekil)</w:t>
+        <w:t xml:space="preserve"> (Şekil</w:t>
+      </w:r>
+      <w:r>
+        <w:rPr>
+          <w:rFonts w:ascii="Times New Roman" w:hAnsi="Times New Roman"/>
+          <w:sz w:val="24"/>
+          <w:szCs w:val="24"/>
+        </w:rPr>
+        <w:t xml:space="preserve"> 4</w:t>
+      </w:r>
+      <w:r>
+        <w:rPr>
+          <w:rFonts w:ascii="Times New Roman" w:hAnsi="Times New Roman"/>
+          <w:sz w:val="24"/>
+          <w:szCs w:val="24"/>
+        </w:rPr>
+        <w:t>)</w:t>
       </w:r>
       <w:r>
         <w:rPr>
@@ -4330,6 +4970,32 @@
         </w:rPr>
         <w:t>.</w:t>
       </w:r>
+      <w:r>
+        <w:rPr>
+          <w:rFonts w:ascii="Times New Roman" w:hAnsi="Times New Roman"/>
+          <w:sz w:val="24"/>
+          <w:szCs w:val="24"/>
+        </w:rPr>
+        <w:t xml:space="preserve"> Son olarak </w:t>
+      </w:r>
+      <w:proofErr w:type="spellStart"/>
+      <w:r>
+        <w:rPr>
+          <w:rFonts w:ascii="Times New Roman" w:hAnsi="Times New Roman"/>
+          <w:sz w:val="24"/>
+          <w:szCs w:val="24"/>
+        </w:rPr>
+        <w:t>Admin</w:t>
+      </w:r>
+      <w:proofErr w:type="spellEnd"/>
+      <w:r>
+        <w:rPr>
+          <w:rFonts w:ascii="Times New Roman" w:hAnsi="Times New Roman"/>
+          <w:sz w:val="24"/>
+          <w:szCs w:val="24"/>
+        </w:rPr>
+        <w:t xml:space="preserve"> Panel kısmında sitenin dinamik bir yapıya sahip olabilmesi için oluşturulmuş kısımdır (Şekil 5). Bu sayede sitede istenilen güncelleştirmeler kolaylıkla yapılabilmektedir.</w:t>
+      </w:r>
     </w:p>
     <w:p>
       <w:pPr>
@@ -4398,7 +5064,15 @@
           <w:sz w:val="24"/>
           <w:szCs w:val="24"/>
         </w:rPr>
-        <w:t xml:space="preserve"> bulunmaktadır. Kullanıcılar bu sayfaya girdikten sonra ‘Düzenle’ butonuna basarak </w:t>
+        <w:t xml:space="preserve"> bulunmaktadır.</w:t>
+      </w:r>
+      <w:r>
+        <w:rPr>
+          <w:rFonts w:ascii="Times New Roman" w:hAnsi="Times New Roman"/>
+          <w:sz w:val="24"/>
+          <w:szCs w:val="24"/>
+        </w:rPr>
+        <w:t xml:space="preserve"> </w:t>
       </w:r>
       <w:proofErr w:type="spellStart"/>
       <w:r>
@@ -4416,25 +5090,23 @@
           <w:sz w:val="24"/>
           <w:szCs w:val="24"/>
         </w:rPr>
-        <w:t xml:space="preserve"> istedikleri gibi düzenleyebilirler. Ardından eğer bu </w:t>
-      </w:r>
-      <w:proofErr w:type="spellStart"/>
-      <w:r>
-        <w:rPr>
-          <w:rFonts w:ascii="Times New Roman" w:hAnsi="Times New Roman"/>
-          <w:sz w:val="24"/>
-          <w:szCs w:val="24"/>
-        </w:rPr>
-        <w:t>CV’yi</w:t>
-      </w:r>
-      <w:proofErr w:type="spellEnd"/>
-      <w:r>
-        <w:rPr>
-          <w:rFonts w:ascii="Times New Roman" w:hAnsi="Times New Roman"/>
-          <w:sz w:val="24"/>
-          <w:szCs w:val="24"/>
-        </w:rPr>
-        <w:t xml:space="preserve"> PDF olarak indirmek istiyorlarsa da ‘PDF İNDİR’ butonuna tıklayarak kolaylıkla indirebilirler. Son olarak iletişim kısmı ise kullanıcılar</w:t>
+        <w:t xml:space="preserve"> PDF olarak indirmek</w:t>
+      </w:r>
+      <w:r>
+        <w:rPr>
+          <w:rFonts w:ascii="Times New Roman" w:hAnsi="Times New Roman"/>
+          <w:sz w:val="24"/>
+          <w:szCs w:val="24"/>
+        </w:rPr>
+        <w:t xml:space="preserve"> için </w:t>
+      </w:r>
+      <w:r>
+        <w:rPr>
+          <w:rFonts w:ascii="Times New Roman" w:hAnsi="Times New Roman"/>
+          <w:sz w:val="24"/>
+          <w:szCs w:val="24"/>
+        </w:rPr>
+        <w:t>‘PDF İNDİR’ butonuna tıklayarak kolaylıkla indirebilirler. Son olarak iletişim kısmı ise kullanıcılar</w:t>
       </w:r>
       <w:r>
         <w:rPr>
@@ -4478,66 +5150,114 @@
           <w:szCs w:val="24"/>
         </w:rPr>
       </w:pPr>
-    </w:p>
-    <w:p>
-      <w:pPr>
-        <w:jc w:val="both"/>
-        <w:rPr>
-          <w:rFonts w:ascii="Times New Roman" w:hAnsi="Times New Roman"/>
-          <w:sz w:val="24"/>
-          <w:szCs w:val="24"/>
-        </w:rPr>
-      </w:pPr>
-    </w:p>
-    <w:p>
-      <w:pPr>
-        <w:jc w:val="both"/>
-        <w:rPr>
-          <w:rFonts w:ascii="Times New Roman" w:hAnsi="Times New Roman"/>
-          <w:sz w:val="24"/>
-          <w:szCs w:val="24"/>
-        </w:rPr>
-      </w:pPr>
-    </w:p>
-    <w:p>
-      <w:pPr>
-        <w:jc w:val="both"/>
-        <w:rPr>
-          <w:rFonts w:ascii="Times New Roman" w:hAnsi="Times New Roman"/>
-          <w:sz w:val="24"/>
-          <w:szCs w:val="24"/>
-        </w:rPr>
-      </w:pPr>
-    </w:p>
-    <w:p>
-      <w:pPr>
-        <w:jc w:val="both"/>
-        <w:rPr>
-          <w:rFonts w:ascii="Times New Roman" w:hAnsi="Times New Roman"/>
-          <w:sz w:val="24"/>
-          <w:szCs w:val="24"/>
-        </w:rPr>
-      </w:pPr>
-    </w:p>
-    <w:p>
-      <w:pPr>
-        <w:rPr>
-          <w:rFonts w:ascii="Times New Roman" w:hAnsi="Times New Roman"/>
-          <w:b/>
-          <w:bCs/>
-          <w:sz w:val="28"/>
-          <w:szCs w:val="28"/>
-        </w:rPr>
-      </w:pPr>
-      <w:r>
-        <w:rPr>
-          <w:rFonts w:ascii="Times New Roman" w:hAnsi="Times New Roman"/>
-          <w:b/>
-          <w:bCs/>
-          <w:sz w:val="28"/>
-          <w:szCs w:val="28"/>
-        </w:rPr>
-        <w:lastRenderedPageBreak/>
+      <w:proofErr w:type="spellStart"/>
+      <w:r>
+        <w:rPr>
+          <w:rFonts w:ascii="Times New Roman" w:hAnsi="Times New Roman"/>
+          <w:sz w:val="24"/>
+          <w:szCs w:val="24"/>
+        </w:rPr>
+        <w:t>Admin</w:t>
+      </w:r>
+      <w:proofErr w:type="spellEnd"/>
+      <w:r>
+        <w:rPr>
+          <w:rFonts w:ascii="Times New Roman" w:hAnsi="Times New Roman"/>
+          <w:sz w:val="24"/>
+          <w:szCs w:val="24"/>
+        </w:rPr>
+        <w:t xml:space="preserve"> Paneli</w:t>
+      </w:r>
+      <w:r>
+        <w:rPr>
+          <w:rFonts w:ascii="Times New Roman" w:hAnsi="Times New Roman"/>
+          <w:sz w:val="24"/>
+          <w:szCs w:val="24"/>
+        </w:rPr>
+        <w:t xml:space="preserve"> </w:t>
+      </w:r>
+      <w:r>
+        <w:rPr>
+          <w:rFonts w:ascii="Times New Roman" w:hAnsi="Times New Roman"/>
+          <w:sz w:val="24"/>
+          <w:szCs w:val="24"/>
+        </w:rPr>
+        <w:t xml:space="preserve">sadece site yöneticileri tarafından görülebilen bir paneldir (Şekil 5). Bu panel sayesinde sitenin kontrolü kolay bir şekilde sağlanabilmektedir. Kişisel bilgileri düzenleme, üye işlemleri, kullanıcıların gönderdiği mesajların işlemleri, haber ve duyuru için </w:t>
+      </w:r>
+      <w:proofErr w:type="spellStart"/>
+      <w:r>
+        <w:rPr>
+          <w:rFonts w:ascii="Times New Roman" w:hAnsi="Times New Roman"/>
+          <w:sz w:val="24"/>
+          <w:szCs w:val="24"/>
+        </w:rPr>
+        <w:t>blog</w:t>
+      </w:r>
+      <w:proofErr w:type="spellEnd"/>
+      <w:r>
+        <w:rPr>
+          <w:rFonts w:ascii="Times New Roman" w:hAnsi="Times New Roman"/>
+          <w:sz w:val="24"/>
+          <w:szCs w:val="24"/>
+        </w:rPr>
+        <w:t xml:space="preserve"> işlemleri ve </w:t>
+      </w:r>
+      <w:r>
+        <w:rPr>
+          <w:rFonts w:ascii="Times New Roman" w:hAnsi="Times New Roman"/>
+          <w:sz w:val="24"/>
+          <w:szCs w:val="24"/>
+        </w:rPr>
+        <w:t>hakkımda kısmının düzenlenebilmesi için özgeçmiş kısmı bulunmaktadır.</w:t>
+      </w:r>
+    </w:p>
+    <w:p>
+      <w:pPr>
+        <w:jc w:val="both"/>
+        <w:rPr>
+          <w:rFonts w:ascii="Times New Roman" w:hAnsi="Times New Roman"/>
+          <w:sz w:val="24"/>
+          <w:szCs w:val="24"/>
+        </w:rPr>
+      </w:pPr>
+    </w:p>
+    <w:p>
+      <w:pPr>
+        <w:jc w:val="both"/>
+        <w:rPr>
+          <w:rFonts w:ascii="Times New Roman" w:hAnsi="Times New Roman"/>
+          <w:sz w:val="24"/>
+          <w:szCs w:val="24"/>
+        </w:rPr>
+      </w:pPr>
+    </w:p>
+    <w:p>
+      <w:pPr>
+        <w:rPr>
+          <w:rFonts w:ascii="Times New Roman" w:hAnsi="Times New Roman"/>
+          <w:sz w:val="24"/>
+          <w:szCs w:val="24"/>
+        </w:rPr>
+      </w:pPr>
+    </w:p>
+    <w:p>
+      <w:pPr>
+        <w:rPr>
+          <w:rFonts w:ascii="Times New Roman" w:hAnsi="Times New Roman"/>
+          <w:b/>
+          <w:bCs/>
+          <w:sz w:val="28"/>
+          <w:szCs w:val="28"/>
+        </w:rPr>
+      </w:pPr>
+      <w:r>
+        <w:rPr>
+          <w:rFonts w:ascii="Times New Roman" w:hAnsi="Times New Roman"/>
+          <w:b/>
+          <w:bCs/>
+          <w:sz w:val="28"/>
+          <w:szCs w:val="28"/>
+        </w:rPr>
         <w:t>KAYNAKÇA</w:t>
       </w:r>
     </w:p>
@@ -4797,6 +5517,144 @@
     </w:p>
     <w:p>
       <w:pPr>
+        <w:ind w:left="720" w:hanging="720"/>
+        <w:rPr>
+          <w:rFonts w:ascii="Times New Roman" w:hAnsi="Times New Roman"/>
+          <w:sz w:val="24"/>
+          <w:szCs w:val="24"/>
+        </w:rPr>
+      </w:pPr>
+      <w:r>
+        <w:rPr>
+          <w:rFonts w:ascii="Times New Roman" w:hAnsi="Times New Roman"/>
+          <w:sz w:val="24"/>
+          <w:szCs w:val="24"/>
+        </w:rPr>
+        <w:t>[3]</w:t>
+      </w:r>
+      <w:r>
+        <w:rPr>
+          <w:rFonts w:ascii="Times New Roman" w:hAnsi="Times New Roman"/>
+          <w:sz w:val="24"/>
+          <w:szCs w:val="24"/>
+        </w:rPr>
+        <w:tab/>
+      </w:r>
+      <w:r>
+        <w:rPr>
+          <w:rFonts w:ascii="Times New Roman" w:hAnsi="Times New Roman"/>
+          <w:sz w:val="24"/>
+          <w:szCs w:val="24"/>
+        </w:rPr>
+        <w:t xml:space="preserve">Tayfun </w:t>
+      </w:r>
+      <w:proofErr w:type="spellStart"/>
+      <w:r>
+        <w:rPr>
+          <w:rFonts w:ascii="Times New Roman" w:hAnsi="Times New Roman"/>
+          <w:sz w:val="24"/>
+          <w:szCs w:val="24"/>
+        </w:rPr>
+        <w:t>Erbilen</w:t>
+      </w:r>
+      <w:proofErr w:type="spellEnd"/>
+      <w:r>
+        <w:rPr>
+          <w:rFonts w:ascii="Times New Roman" w:hAnsi="Times New Roman"/>
+          <w:sz w:val="24"/>
+          <w:szCs w:val="24"/>
+        </w:rPr>
+        <w:t xml:space="preserve">, </w:t>
+      </w:r>
+      <w:r>
+        <w:rPr>
+          <w:rFonts w:ascii="Times New Roman" w:hAnsi="Times New Roman"/>
+          <w:sz w:val="24"/>
+          <w:szCs w:val="24"/>
+        </w:rPr>
+        <w:t xml:space="preserve">Sıfırdan PHP ve </w:t>
+      </w:r>
+      <w:proofErr w:type="spellStart"/>
+      <w:r>
+        <w:rPr>
+          <w:rFonts w:ascii="Times New Roman" w:hAnsi="Times New Roman"/>
+          <w:sz w:val="24"/>
+          <w:szCs w:val="24"/>
+        </w:rPr>
+        <w:t>MySQL</w:t>
+      </w:r>
+      <w:proofErr w:type="spellEnd"/>
+      <w:r>
+        <w:rPr>
+          <w:rFonts w:ascii="Times New Roman" w:hAnsi="Times New Roman"/>
+          <w:sz w:val="24"/>
+          <w:szCs w:val="24"/>
+        </w:rPr>
+        <w:t xml:space="preserve"> Eğitim Serisi</w:t>
+      </w:r>
+      <w:r>
+        <w:rPr>
+          <w:rFonts w:ascii="Times New Roman" w:hAnsi="Times New Roman"/>
+          <w:sz w:val="24"/>
+          <w:szCs w:val="24"/>
+        </w:rPr>
+        <w:t xml:space="preserve">, </w:t>
+      </w:r>
+      <w:proofErr w:type="spellStart"/>
+      <w:r>
+        <w:rPr>
+          <w:rFonts w:ascii="Times New Roman" w:hAnsi="Times New Roman"/>
+          <w:sz w:val="24"/>
+          <w:szCs w:val="24"/>
+        </w:rPr>
+        <w:t>Udemy</w:t>
+      </w:r>
+      <w:proofErr w:type="spellEnd"/>
+      <w:r>
+        <w:rPr>
+          <w:rFonts w:ascii="Times New Roman" w:hAnsi="Times New Roman"/>
+          <w:sz w:val="24"/>
+          <w:szCs w:val="24"/>
+        </w:rPr>
+        <w:t xml:space="preserve">, </w:t>
+      </w:r>
+      <w:hyperlink r:id="rId16" w:history="1">
+        <w:r>
+          <w:rPr>
+            <w:rFonts w:ascii="Times New Roman" w:hAnsi="Times New Roman"/>
+            <w:sz w:val="24"/>
+            <w:szCs w:val="24"/>
+          </w:rPr>
+          <w:t>https://www.udemy.com/course/php-egitim-seti</w:t>
+        </w:r>
+      </w:hyperlink>
+      <w:r>
+        <w:rPr>
+          <w:rFonts w:ascii="Times New Roman" w:hAnsi="Times New Roman"/>
+          <w:sz w:val="24"/>
+          <w:szCs w:val="24"/>
+        </w:rPr>
+        <w:t xml:space="preserve"> (</w:t>
+      </w:r>
+      <w:r>
+        <w:rPr>
+          <w:rFonts w:ascii="Times New Roman" w:hAnsi="Times New Roman"/>
+          <w:sz w:val="24"/>
+          <w:szCs w:val="24"/>
+        </w:rPr>
+        <w:t>Ziyaret tarihi: 02.05.2020</w:t>
+      </w:r>
+      <w:r>
+        <w:rPr>
+          <w:rFonts w:ascii="Times New Roman" w:hAnsi="Times New Roman"/>
+          <w:sz w:val="24"/>
+          <w:szCs w:val="24"/>
+        </w:rPr>
+        <w:t>)</w:t>
+      </w:r>
+    </w:p>
+    <w:p>
+      <w:pPr>
         <w:jc w:val="both"/>
         <w:rPr>
           <w:rFonts w:ascii="Times New Roman" w:hAnsi="Times New Roman"/>
@@ -4806,7 +5664,7 @@
       </w:pPr>
     </w:p>
     <w:sectPr>
-      <w:footerReference w:type="default" r:id="rId14"/>
+      <w:footerReference w:type="default" r:id="rId17"/>
       <w:pgSz w:w="12240" w:h="15840"/>
       <w:pgMar w:top="1701" w:right="1418" w:bottom="1418" w:left="2268" w:header="708" w:footer="708" w:gutter="0"/>
       <w:pgNumType w:start="1"/>
@@ -4819,7 +5677,7 @@
 </file>
 
 <file path=word/endnotes.xml><?xml version="1.0" encoding="utf-8"?>
-<w:endnotes xmlns:wpc="http://schemas.microsoft.com/office/word/2010/wordprocessingCanvas" xmlns:cx="http://schemas.microsoft.com/office/drawing/2014/chartex" xmlns:cx1="http://schemas.microsoft.com/office/drawing/2015/9/8/chartex" xmlns:cx2="http://schemas.microsoft.com/office/drawing/2015/10/21/chartex" xmlns:cx3="http://schemas.microsoft.com/office/drawing/2016/5/9/chartex" xmlns:cx4="http://schemas.microsoft.com/office/drawing/2016/5/10/chartex" xmlns:cx5="http://schemas.microsoft.com/office/drawing/2016/5/11/chartex" xmlns:cx6="http://schemas.microsoft.com/office/drawing/2016/5/12/chartex" xmlns:cx7="http://schemas.microsoft.com/office/drawing/2016/5/13/chartex" xmlns:cx8="http://schemas.microsoft.com/office/drawing/2016/5/14/chartex" xmlns:mc="http://schemas.openxmlformats.org/markup-compatibility/2006" xmlns:aink="http://schemas.microsoft.com/office/drawing/2016/ink" xmlns:am3d="http://schemas.microsoft.com/office/drawing/2017/model3d" xmlns:o="urn:schemas-microsoft-com:office:office" xmlns:r="http://schemas.openxmlformats.org/officeDocument/2006/relationships" xmlns:m="http://schemas.openxmlformats.org/officeDocument/2006/math" xmlns:v="urn:schemas-microsoft-com:vml" xmlns:wp14="http://schemas.microsoft.com/office/word/2010/wordprocessingDrawing" xmlns:wp="http://schemas.openxmlformats.org/drawingml/2006/wordprocessingDrawing" xmlns:w10="urn:schemas-microsoft-com:office:word" xmlns:w="http://schemas.openxmlformats.org/wordprocessingml/2006/main" xmlns:w14="http://schemas.microsoft.com/office/word/2010/wordml" xmlns:w15="http://schemas.microsoft.com/office/word/2012/wordml" xmlns:w16cid="http://schemas.microsoft.com/office/word/2016/wordml/cid" xmlns:w16se="http://schemas.microsoft.com/office/word/2015/wordml/symex" xmlns:wpg="http://schemas.microsoft.com/office/word/2010/wordprocessingGroup" xmlns:wpi="http://schemas.microsoft.com/office/word/2010/wordprocessingInk" xmlns:wne="http://schemas.microsoft.com/office/word/2006/wordml" xmlns:wps="http://schemas.microsoft.com/office/word/2010/wordprocessingShape" mc:Ignorable="w14 w15 w16se w16cid wp14">
+<w:endnotes xmlns:wpc="http://schemas.microsoft.com/office/word/2010/wordprocessingCanvas" xmlns:cx="http://schemas.microsoft.com/office/drawing/2014/chartex" xmlns:cx1="http://schemas.microsoft.com/office/drawing/2015/9/8/chartex" xmlns:cx2="http://schemas.microsoft.com/office/drawing/2015/10/21/chartex" xmlns:cx3="http://schemas.microsoft.com/office/drawing/2016/5/9/chartex" xmlns:cx4="http://schemas.microsoft.com/office/drawing/2016/5/10/chartex" xmlns:cx5="http://schemas.microsoft.com/office/drawing/2016/5/11/chartex" xmlns:cx6="http://schemas.microsoft.com/office/drawing/2016/5/12/chartex" xmlns:cx7="http://schemas.microsoft.com/office/drawing/2016/5/13/chartex" xmlns:cx8="http://schemas.microsoft.com/office/drawing/2016/5/14/chartex" xmlns:mc="http://schemas.openxmlformats.org/markup-compatibility/2006" xmlns:aink="http://schemas.microsoft.com/office/drawing/2016/ink" xmlns:am3d="http://schemas.microsoft.com/office/drawing/2017/model3d" xmlns:o="urn:schemas-microsoft-com:office:office" xmlns:r="http://schemas.openxmlformats.org/officeDocument/2006/relationships" xmlns:m="http://schemas.openxmlformats.org/officeDocument/2006/math" xmlns:v="urn:schemas-microsoft-com:vml" xmlns:wp14="http://schemas.microsoft.com/office/word/2010/wordprocessingDrawing" xmlns:wp="http://schemas.openxmlformats.org/drawingml/2006/wordprocessingDrawing" xmlns:w10="urn:schemas-microsoft-com:office:word" xmlns:w="http://schemas.openxmlformats.org/wordprocessingml/2006/main" xmlns:w14="http://schemas.microsoft.com/office/word/2010/wordml" xmlns:w15="http://schemas.microsoft.com/office/word/2012/wordml" xmlns:w16cex="http://schemas.microsoft.com/office/word/2018/wordml/cex" xmlns:w16cid="http://schemas.microsoft.com/office/word/2016/wordml/cid" xmlns:w16="http://schemas.microsoft.com/office/word/2018/wordml" xmlns:w16se="http://schemas.microsoft.com/office/word/2015/wordml/symex" xmlns:wpg="http://schemas.microsoft.com/office/word/2010/wordprocessingGroup" xmlns:wpi="http://schemas.microsoft.com/office/word/2010/wordprocessingInk" xmlns:wne="http://schemas.microsoft.com/office/word/2006/wordml" xmlns:wps="http://schemas.microsoft.com/office/word/2010/wordprocessingShape" mc:Ignorable="w14 w15 w16se w16cid w16 w16cex wp14">
   <w:endnote w:type="separator" w:id="-1">
     <w:p>
       <w:pPr>
@@ -4844,7 +5702,7 @@
 </file>
 
 <file path=word/footer1.xml><?xml version="1.0" encoding="utf-8"?>
-<w:ftr xmlns:wpc="http://schemas.microsoft.com/office/word/2010/wordprocessingCanvas" xmlns:cx="http://schemas.microsoft.com/office/drawing/2014/chartex" xmlns:cx1="http://schemas.microsoft.com/office/drawing/2015/9/8/chartex" xmlns:cx2="http://schemas.microsoft.com/office/drawing/2015/10/21/chartex" xmlns:cx3="http://schemas.microsoft.com/office/drawing/2016/5/9/chartex" xmlns:cx4="http://schemas.microsoft.com/office/drawing/2016/5/10/chartex" xmlns:cx5="http://schemas.microsoft.com/office/drawing/2016/5/11/chartex" xmlns:cx6="http://schemas.microsoft.com/office/drawing/2016/5/12/chartex" xmlns:cx7="http://schemas.microsoft.com/office/drawing/2016/5/13/chartex" xmlns:cx8="http://schemas.microsoft.com/office/drawing/2016/5/14/chartex" xmlns:mc="http://schemas.openxmlformats.org/markup-compatibility/2006" xmlns:aink="http://schemas.microsoft.com/office/drawing/2016/ink" xmlns:am3d="http://schemas.microsoft.com/office/drawing/2017/model3d" xmlns:o="urn:schemas-microsoft-com:office:office" xmlns:r="http://schemas.openxmlformats.org/officeDocument/2006/relationships" xmlns:m="http://schemas.openxmlformats.org/officeDocument/2006/math" xmlns:v="urn:schemas-microsoft-com:vml" xmlns:wp14="http://schemas.microsoft.com/office/word/2010/wordprocessingDrawing" xmlns:wp="http://schemas.openxmlformats.org/drawingml/2006/wordprocessingDrawing" xmlns:w10="urn:schemas-microsoft-com:office:word" xmlns:w="http://schemas.openxmlformats.org/wordprocessingml/2006/main" xmlns:w14="http://schemas.microsoft.com/office/word/2010/wordml" xmlns:w15="http://schemas.microsoft.com/office/word/2012/wordml" xmlns:w16cid="http://schemas.microsoft.com/office/word/2016/wordml/cid" xmlns:w16se="http://schemas.microsoft.com/office/word/2015/wordml/symex" xmlns:wpg="http://schemas.microsoft.com/office/word/2010/wordprocessingGroup" xmlns:wpi="http://schemas.microsoft.com/office/word/2010/wordprocessingInk" xmlns:wne="http://schemas.microsoft.com/office/word/2006/wordml" xmlns:wps="http://schemas.microsoft.com/office/word/2010/wordprocessingShape" mc:Ignorable="w14 w15 w16se w16cid wp14">
+<w:ftr xmlns:wpc="http://schemas.microsoft.com/office/word/2010/wordprocessingCanvas" xmlns:cx="http://schemas.microsoft.com/office/drawing/2014/chartex" xmlns:cx1="http://schemas.microsoft.com/office/drawing/2015/9/8/chartex" xmlns:cx2="http://schemas.microsoft.com/office/drawing/2015/10/21/chartex" xmlns:cx3="http://schemas.microsoft.com/office/drawing/2016/5/9/chartex" xmlns:cx4="http://schemas.microsoft.com/office/drawing/2016/5/10/chartex" xmlns:cx5="http://schemas.microsoft.com/office/drawing/2016/5/11/chartex" xmlns:cx6="http://schemas.microsoft.com/office/drawing/2016/5/12/chartex" xmlns:cx7="http://schemas.microsoft.com/office/drawing/2016/5/13/chartex" xmlns:cx8="http://schemas.microsoft.com/office/drawing/2016/5/14/chartex" xmlns:mc="http://schemas.openxmlformats.org/markup-compatibility/2006" xmlns:aink="http://schemas.microsoft.com/office/drawing/2016/ink" xmlns:am3d="http://schemas.microsoft.com/office/drawing/2017/model3d" xmlns:o="urn:schemas-microsoft-com:office:office" xmlns:r="http://schemas.openxmlformats.org/officeDocument/2006/relationships" xmlns:m="http://schemas.openxmlformats.org/officeDocument/2006/math" xmlns:v="urn:schemas-microsoft-com:vml" xmlns:wp14="http://schemas.microsoft.com/office/word/2010/wordprocessingDrawing" xmlns:wp="http://schemas.openxmlformats.org/drawingml/2006/wordprocessingDrawing" xmlns:w10="urn:schemas-microsoft-com:office:word" xmlns:w="http://schemas.openxmlformats.org/wordprocessingml/2006/main" xmlns:w14="http://schemas.microsoft.com/office/word/2010/wordml" xmlns:w15="http://schemas.microsoft.com/office/word/2012/wordml" xmlns:w16cex="http://schemas.microsoft.com/office/word/2018/wordml/cex" xmlns:w16cid="http://schemas.microsoft.com/office/word/2016/wordml/cid" xmlns:w16="http://schemas.microsoft.com/office/word/2018/wordml" xmlns:w16se="http://schemas.microsoft.com/office/word/2015/wordml/symex" xmlns:wpg="http://schemas.microsoft.com/office/word/2010/wordprocessingGroup" xmlns:wpi="http://schemas.microsoft.com/office/word/2010/wordprocessingInk" xmlns:wne="http://schemas.microsoft.com/office/word/2006/wordml" xmlns:wps="http://schemas.microsoft.com/office/word/2010/wordprocessingShape" mc:Ignorable="w14 w15 w16se w16cid w16 w16cex wp14">
   <w:p>
     <w:pPr>
       <w:pStyle w:val="AltBilgi"/>
@@ -4875,7 +5733,7 @@
 </file>
 
 <file path=word/footer2.xml><?xml version="1.0" encoding="utf-8"?>
-<w:ftr xmlns:wpc="http://schemas.microsoft.com/office/word/2010/wordprocessingCanvas" xmlns:cx="http://schemas.microsoft.com/office/drawing/2014/chartex" xmlns:cx1="http://schemas.microsoft.com/office/drawing/2015/9/8/chartex" xmlns:cx2="http://schemas.microsoft.com/office/drawing/2015/10/21/chartex" xmlns:cx3="http://schemas.microsoft.com/office/drawing/2016/5/9/chartex" xmlns:cx4="http://schemas.microsoft.com/office/drawing/2016/5/10/chartex" xmlns:cx5="http://schemas.microsoft.com/office/drawing/2016/5/11/chartex" xmlns:cx6="http://schemas.microsoft.com/office/drawing/2016/5/12/chartex" xmlns:cx7="http://schemas.microsoft.com/office/drawing/2016/5/13/chartex" xmlns:cx8="http://schemas.microsoft.com/office/drawing/2016/5/14/chartex" xmlns:mc="http://schemas.openxmlformats.org/markup-compatibility/2006" xmlns:aink="http://schemas.microsoft.com/office/drawing/2016/ink" xmlns:am3d="http://schemas.microsoft.com/office/drawing/2017/model3d" xmlns:o="urn:schemas-microsoft-com:office:office" xmlns:r="http://schemas.openxmlformats.org/officeDocument/2006/relationships" xmlns:m="http://schemas.openxmlformats.org/officeDocument/2006/math" xmlns:v="urn:schemas-microsoft-com:vml" xmlns:wp14="http://schemas.microsoft.com/office/word/2010/wordprocessingDrawing" xmlns:wp="http://schemas.openxmlformats.org/drawingml/2006/wordprocessingDrawing" xmlns:w10="urn:schemas-microsoft-com:office:word" xmlns:w="http://schemas.openxmlformats.org/wordprocessingml/2006/main" xmlns:w14="http://schemas.microsoft.com/office/word/2010/wordml" xmlns:w15="http://schemas.microsoft.com/office/word/2012/wordml" xmlns:w16cid="http://schemas.microsoft.com/office/word/2016/wordml/cid" xmlns:w16se="http://schemas.microsoft.com/office/word/2015/wordml/symex" xmlns:wpg="http://schemas.microsoft.com/office/word/2010/wordprocessingGroup" xmlns:wpi="http://schemas.microsoft.com/office/word/2010/wordprocessingInk" xmlns:wne="http://schemas.microsoft.com/office/word/2006/wordml" xmlns:wps="http://schemas.microsoft.com/office/word/2010/wordprocessingShape" mc:Ignorable="w14 w15 w16se w16cid wp14">
+<w:ftr xmlns:wpc="http://schemas.microsoft.com/office/word/2010/wordprocessingCanvas" xmlns:cx="http://schemas.microsoft.com/office/drawing/2014/chartex" xmlns:cx1="http://schemas.microsoft.com/office/drawing/2015/9/8/chartex" xmlns:cx2="http://schemas.microsoft.com/office/drawing/2015/10/21/chartex" xmlns:cx3="http://schemas.microsoft.com/office/drawing/2016/5/9/chartex" xmlns:cx4="http://schemas.microsoft.com/office/drawing/2016/5/10/chartex" xmlns:cx5="http://schemas.microsoft.com/office/drawing/2016/5/11/chartex" xmlns:cx6="http://schemas.microsoft.com/office/drawing/2016/5/12/chartex" xmlns:cx7="http://schemas.microsoft.com/office/drawing/2016/5/13/chartex" xmlns:cx8="http://schemas.microsoft.com/office/drawing/2016/5/14/chartex" xmlns:mc="http://schemas.openxmlformats.org/markup-compatibility/2006" xmlns:aink="http://schemas.microsoft.com/office/drawing/2016/ink" xmlns:am3d="http://schemas.microsoft.com/office/drawing/2017/model3d" xmlns:o="urn:schemas-microsoft-com:office:office" xmlns:r="http://schemas.openxmlformats.org/officeDocument/2006/relationships" xmlns:m="http://schemas.openxmlformats.org/officeDocument/2006/math" xmlns:v="urn:schemas-microsoft-com:vml" xmlns:wp14="http://schemas.microsoft.com/office/word/2010/wordprocessingDrawing" xmlns:wp="http://schemas.openxmlformats.org/drawingml/2006/wordprocessingDrawing" xmlns:w10="urn:schemas-microsoft-com:office:word" xmlns:w="http://schemas.openxmlformats.org/wordprocessingml/2006/main" xmlns:w14="http://schemas.microsoft.com/office/word/2010/wordml" xmlns:w15="http://schemas.microsoft.com/office/word/2012/wordml" xmlns:w16cex="http://schemas.microsoft.com/office/word/2018/wordml/cex" xmlns:w16cid="http://schemas.microsoft.com/office/word/2016/wordml/cid" xmlns:w16="http://schemas.microsoft.com/office/word/2018/wordml" xmlns:w16se="http://schemas.microsoft.com/office/word/2015/wordml/symex" xmlns:wpg="http://schemas.microsoft.com/office/word/2010/wordprocessingGroup" xmlns:wpi="http://schemas.microsoft.com/office/word/2010/wordprocessingInk" xmlns:wne="http://schemas.microsoft.com/office/word/2006/wordml" xmlns:wps="http://schemas.microsoft.com/office/word/2010/wordprocessingShape" mc:Ignorable="w14 w15 w16se w16cid w16 w16cex wp14">
   <w:p>
     <w:pPr>
       <w:pStyle w:val="AltBilgi"/>
@@ -4906,7 +5764,7 @@
 </file>
 
 <file path=word/footnotes.xml><?xml version="1.0" encoding="utf-8"?>
-<w:footnotes xmlns:wpc="http://schemas.microsoft.com/office/word/2010/wordprocessingCanvas" xmlns:cx="http://schemas.microsoft.com/office/drawing/2014/chartex" xmlns:cx1="http://schemas.microsoft.com/office/drawing/2015/9/8/chartex" xmlns:cx2="http://schemas.microsoft.com/office/drawing/2015/10/21/chartex" xmlns:cx3="http://schemas.microsoft.com/office/drawing/2016/5/9/chartex" xmlns:cx4="http://schemas.microsoft.com/office/drawing/2016/5/10/chartex" xmlns:cx5="http://schemas.microsoft.com/office/drawing/2016/5/11/chartex" xmlns:cx6="http://schemas.microsoft.com/office/drawing/2016/5/12/chartex" xmlns:cx7="http://schemas.microsoft.com/office/drawing/2016/5/13/chartex" xmlns:cx8="http://schemas.microsoft.com/office/drawing/2016/5/14/chartex" xmlns:mc="http://schemas.openxmlformats.org/markup-compatibility/2006" xmlns:aink="http://schemas.microsoft.com/office/drawing/2016/ink" xmlns:am3d="http://schemas.microsoft.com/office/drawing/2017/model3d" xmlns:o="urn:schemas-microsoft-com:office:office" xmlns:r="http://schemas.openxmlformats.org/officeDocument/2006/relationships" xmlns:m="http://schemas.openxmlformats.org/officeDocument/2006/math" xmlns:v="urn:schemas-microsoft-com:vml" xmlns:wp14="http://schemas.microsoft.com/office/word/2010/wordprocessingDrawing" xmlns:wp="http://schemas.openxmlformats.org/drawingml/2006/wordprocessingDrawing" xmlns:w10="urn:schemas-microsoft-com:office:word" xmlns:w="http://schemas.openxmlformats.org/wordprocessingml/2006/main" xmlns:w14="http://schemas.microsoft.com/office/word/2010/wordml" xmlns:w15="http://schemas.microsoft.com/office/word/2012/wordml" xmlns:w16cid="http://schemas.microsoft.com/office/word/2016/wordml/cid" xmlns:w16se="http://schemas.microsoft.com/office/word/2015/wordml/symex" xmlns:wpg="http://schemas.microsoft.com/office/word/2010/wordprocessingGroup" xmlns:wpi="http://schemas.microsoft.com/office/word/2010/wordprocessingInk" xmlns:wne="http://schemas.microsoft.com/office/word/2006/wordml" xmlns:wps="http://schemas.microsoft.com/office/word/2010/wordprocessingShape" mc:Ignorable="w14 w15 w16se w16cid wp14">
+<w:footnotes xmlns:wpc="http://schemas.microsoft.com/office/word/2010/wordprocessingCanvas" xmlns:cx="http://schemas.microsoft.com/office/drawing/2014/chartex" xmlns:cx1="http://schemas.microsoft.com/office/drawing/2015/9/8/chartex" xmlns:cx2="http://schemas.microsoft.com/office/drawing/2015/10/21/chartex" xmlns:cx3="http://schemas.microsoft.com/office/drawing/2016/5/9/chartex" xmlns:cx4="http://schemas.microsoft.com/office/drawing/2016/5/10/chartex" xmlns:cx5="http://schemas.microsoft.com/office/drawing/2016/5/11/chartex" xmlns:cx6="http://schemas.microsoft.com/office/drawing/2016/5/12/chartex" xmlns:cx7="http://schemas.microsoft.com/office/drawing/2016/5/13/chartex" xmlns:cx8="http://schemas.microsoft.com/office/drawing/2016/5/14/chartex" xmlns:mc="http://schemas.openxmlformats.org/markup-compatibility/2006" xmlns:aink="http://schemas.microsoft.com/office/drawing/2016/ink" xmlns:am3d="http://schemas.microsoft.com/office/drawing/2017/model3d" xmlns:o="urn:schemas-microsoft-com:office:office" xmlns:r="http://schemas.openxmlformats.org/officeDocument/2006/relationships" xmlns:m="http://schemas.openxmlformats.org/officeDocument/2006/math" xmlns:v="urn:schemas-microsoft-com:vml" xmlns:wp14="http://schemas.microsoft.com/office/word/2010/wordprocessingDrawing" xmlns:wp="http://schemas.openxmlformats.org/drawingml/2006/wordprocessingDrawing" xmlns:w10="urn:schemas-microsoft-com:office:word" xmlns:w="http://schemas.openxmlformats.org/wordprocessingml/2006/main" xmlns:w14="http://schemas.microsoft.com/office/word/2010/wordml" xmlns:w15="http://schemas.microsoft.com/office/word/2012/wordml" xmlns:w16cex="http://schemas.microsoft.com/office/word/2018/wordml/cex" xmlns:w16cid="http://schemas.microsoft.com/office/word/2016/wordml/cid" xmlns:w16="http://schemas.microsoft.com/office/word/2018/wordml" xmlns:w16se="http://schemas.microsoft.com/office/word/2015/wordml/symex" xmlns:wpg="http://schemas.microsoft.com/office/word/2010/wordprocessingGroup" xmlns:wpi="http://schemas.microsoft.com/office/word/2010/wordprocessingInk" xmlns:wne="http://schemas.microsoft.com/office/word/2006/wordml" xmlns:wps="http://schemas.microsoft.com/office/word/2010/wordprocessingShape" mc:Ignorable="w14 w15 w16se w16cid w16 w16cex wp14">
   <w:footnote w:type="separator" w:id="-1">
     <w:p>
       <w:pPr>
@@ -4931,7 +5789,7 @@
 </file>
 
 <file path=word/styles.xml><?xml version="1.0" encoding="utf-8"?>
-<w:styles xmlns:mc="http://schemas.openxmlformats.org/markup-compatibility/2006" xmlns:r="http://schemas.openxmlformats.org/officeDocument/2006/relationships" xmlns:w="http://schemas.openxmlformats.org/wordprocessingml/2006/main" xmlns:w14="http://schemas.microsoft.com/office/word/2010/wordml" xmlns:w15="http://schemas.microsoft.com/office/word/2012/wordml" xmlns:w16cid="http://schemas.microsoft.com/office/word/2016/wordml/cid" xmlns:w16se="http://schemas.microsoft.com/office/word/2015/wordml/symex" mc:Ignorable="w14 w15 w16se w16cid">
+<w:styles xmlns:mc="http://schemas.openxmlformats.org/markup-compatibility/2006" xmlns:r="http://schemas.openxmlformats.org/officeDocument/2006/relationships" xmlns:w="http://schemas.openxmlformats.org/wordprocessingml/2006/main" xmlns:w14="http://schemas.microsoft.com/office/word/2010/wordml" xmlns:w15="http://schemas.microsoft.com/office/word/2012/wordml" xmlns:w16cex="http://schemas.microsoft.com/office/word/2018/wordml/cex" xmlns:w16cid="http://schemas.microsoft.com/office/word/2016/wordml/cid" xmlns:w16="http://schemas.microsoft.com/office/word/2018/wordml" xmlns:w16se="http://schemas.microsoft.com/office/word/2015/wordml/symex" mc:Ignorable="w14 w15 w16se w16cid w16 w16cex">
   <w:docDefaults>
     <w:rPrDefault>
       <w:rPr>
@@ -5445,6 +6303,29 @@
       <w:szCs w:val="18"/>
     </w:rPr>
   </w:style>
+  <w:style w:type="character" w:styleId="Kpr">
+    <w:name w:val="Hyperlink"/>
+    <w:basedOn w:val="VarsaylanParagrafYazTipi"/>
+    <w:uiPriority w:val="99"/>
+    <w:unhideWhenUsed/>
+    <w:rsid w:val="00A977BD"/>
+    <w:rPr>
+      <w:color w:val="0563C1" w:themeColor="hyperlink"/>
+      <w:u w:val="single"/>
+    </w:rPr>
+  </w:style>
+  <w:style w:type="character" w:styleId="zmlenmeyenBahsetme">
+    <w:name w:val="Unresolved Mention"/>
+    <w:basedOn w:val="VarsaylanParagrafYazTipi"/>
+    <w:uiPriority w:val="99"/>
+    <w:semiHidden/>
+    <w:unhideWhenUsed/>
+    <w:rsid w:val="00A977BD"/>
+    <w:rPr>
+      <w:color w:val="605E5C"/>
+      <w:shd w:val="clear" w:color="auto" w:fill="E1DFDD"/>
+    </w:rPr>
+  </w:style>
 </w:styles>
 </file>
 

</xml_diff>